<commit_message>
latex -- text added; todo -- tables and figures, citations
</commit_message>
<xml_diff>
--- a/word files/updated 5 Anshul_Agarwal_JER - 2.docx
+++ b/word files/updated 5 Anshul_Agarwal_JER - 2.docx
@@ -67,20 +67,7 @@
           <w:sz w:val="28"/>
           <w:szCs w:val="28"/>
         </w:rPr>
-        <w:t>ovel optimization frame</w:t>
-      </w:r>
-      <w:bookmarkStart w:id="0" w:name="_GoBack"/>
-      <w:bookmarkEnd w:id="0"/>
-      <w:r>
-        <w:rPr>
-          <w:rFonts w:ascii="Times New Roman" w:hAnsi="Times New Roman"/>
-          <w:b/>
-          <w:bCs/>
-          <w:color w:val="000000" w:themeColor="text1"/>
-          <w:sz w:val="28"/>
-          <w:szCs w:val="28"/>
-        </w:rPr>
-        <w:t>work</w:t>
+        <w:t>ovel optimization framework</w:t>
       </w:r>
       <w:r>
         <w:rPr>
@@ -133,39 +120,8 @@
           <w:sz w:val="24"/>
           <w:szCs w:val="24"/>
         </w:rPr>
-        <w:t xml:space="preserve">Anshul Agarwal* and </w:t>
-      </w:r>
-      <w:proofErr w:type="spellStart"/>
-      <w:r>
-        <w:rPr>
-          <w:rFonts w:ascii="Times New Roman" w:hAnsi="Times New Roman"/>
-          <w:color w:val="000000" w:themeColor="text1"/>
-          <w:sz w:val="24"/>
-          <w:szCs w:val="24"/>
-        </w:rPr>
-        <w:t>Krithi</w:t>
-      </w:r>
-      <w:proofErr w:type="spellEnd"/>
-      <w:r>
-        <w:rPr>
-          <w:rFonts w:ascii="Times New Roman" w:hAnsi="Times New Roman"/>
-          <w:color w:val="000000" w:themeColor="text1"/>
-          <w:sz w:val="24"/>
-          <w:szCs w:val="24"/>
-        </w:rPr>
-        <w:t xml:space="preserve"> </w:t>
-      </w:r>
-      <w:proofErr w:type="spellStart"/>
-      <w:r>
-        <w:rPr>
-          <w:rFonts w:ascii="Times New Roman" w:hAnsi="Times New Roman"/>
-          <w:color w:val="000000" w:themeColor="text1"/>
-          <w:sz w:val="24"/>
-          <w:szCs w:val="24"/>
-        </w:rPr>
-        <w:t>Ramamritham</w:t>
-      </w:r>
-      <w:proofErr w:type="spellEnd"/>
+        <w:t>Anshul Agarwal* and Krithi Ramamritham</w:t>
+      </w:r>
     </w:p>
     <w:p>
       <w:pPr>
@@ -732,8 +688,8 @@
           <w:szCs w:val="24"/>
         </w:rPr>
       </w:pPr>
-      <w:bookmarkStart w:id="1" w:name="page2"/>
-      <w:bookmarkEnd w:id="1"/>
+      <w:bookmarkStart w:id="0" w:name="page2"/>
+      <w:bookmarkEnd w:id="0"/>
       <w:r>
         <w:rPr>
           <w:rFonts w:ascii="Times New Roman" w:hAnsi="Times New Roman"/>
@@ -875,25 +831,14 @@
         </w:rPr>
         <w:t xml:space="preserve"> (</w:t>
       </w:r>
-      <w:proofErr w:type="spellStart"/>
-      <w:r>
-        <w:rPr>
-          <w:rFonts w:ascii="Times New Roman" w:hAnsi="Times New Roman"/>
-          <w:color w:val="000000" w:themeColor="text1"/>
-          <w:sz w:val="24"/>
-          <w:szCs w:val="24"/>
-        </w:rPr>
-        <w:t>Karmakar</w:t>
-      </w:r>
-      <w:proofErr w:type="spellEnd"/>
-      <w:r>
-        <w:rPr>
-          <w:rFonts w:ascii="Times New Roman" w:hAnsi="Times New Roman"/>
-          <w:color w:val="000000" w:themeColor="text1"/>
-          <w:sz w:val="24"/>
-          <w:szCs w:val="24"/>
-        </w:rPr>
-        <w:t xml:space="preserve"> </w:t>
+      <w:r>
+        <w:rPr>
+          <w:rFonts w:ascii="Times New Roman" w:hAnsi="Times New Roman"/>
+          <w:color w:val="000000" w:themeColor="text1"/>
+          <w:sz w:val="24"/>
+          <w:szCs w:val="24"/>
+        </w:rPr>
+        <w:t xml:space="preserve">Karmakar </w:t>
       </w:r>
       <w:r>
         <w:rPr>
@@ -1322,27 +1267,7 @@
           <w:sz w:val="24"/>
           <w:szCs w:val="24"/>
         </w:rPr>
-        <w:t xml:space="preserve"> (</w:t>
-      </w:r>
-      <w:proofErr w:type="spellStart"/>
-      <w:r>
-        <w:rPr>
-          <w:rFonts w:ascii="Times New Roman" w:hAnsi="Times New Roman"/>
-          <w:color w:val="000000" w:themeColor="text1"/>
-          <w:sz w:val="24"/>
-          <w:szCs w:val="24"/>
-        </w:rPr>
-        <w:t>Hnat</w:t>
-      </w:r>
-      <w:proofErr w:type="spellEnd"/>
-      <w:r>
-        <w:rPr>
-          <w:rFonts w:ascii="Times New Roman" w:hAnsi="Times New Roman"/>
-          <w:color w:val="000000" w:themeColor="text1"/>
-          <w:sz w:val="24"/>
-          <w:szCs w:val="24"/>
-        </w:rPr>
-        <w:t xml:space="preserve"> et al. 2011, Stankovic et al. 2014). </w:t>
+        <w:t xml:space="preserve"> (Hnat et al. 2011, Stankovic et al. 2014). </w:t>
       </w:r>
       <w:r>
         <w:rPr>
@@ -1619,27 +1544,7 @@
           <w:sz w:val="24"/>
           <w:szCs w:val="24"/>
         </w:rPr>
-        <w:t xml:space="preserve"> is a novel and holistic approach to optimal sensor deployment in buildings to make it smarter by sensing the factors of interest. It uses soft sensing, which implies inferring a factor from another set of factors, as the primary tool to reduce the deployment of sensors; it defines how existing information can be intelligently used to infer the factors of interest, and thus reduce the number of sensors to be deployed. For instance, </w:t>
-      </w:r>
-      <w:proofErr w:type="spellStart"/>
-      <w:r>
-        <w:rPr>
-          <w:rFonts w:ascii="Times New Roman" w:hAnsi="Times New Roman"/>
-          <w:color w:val="000000"/>
-          <w:sz w:val="24"/>
-          <w:szCs w:val="24"/>
-        </w:rPr>
-        <w:t>Ciftler</w:t>
-      </w:r>
-      <w:proofErr w:type="spellEnd"/>
-      <w:r>
-        <w:rPr>
-          <w:rFonts w:ascii="Times New Roman" w:hAnsi="Times New Roman"/>
-          <w:color w:val="000000"/>
-          <w:sz w:val="24"/>
-          <w:szCs w:val="24"/>
-        </w:rPr>
-        <w:t> </w:t>
+        <w:t xml:space="preserve"> is a novel and holistic approach to optimal sensor deployment in buildings to make it smarter by sensing the factors of interest. It uses soft sensing, which implies inferring a factor from another set of factors, as the primary tool to reduce the deployment of sensors; it defines how existing information can be intelligently used to infer the factors of interest, and thus reduce the number of sensors to be deployed. For instance, Ciftler </w:t>
       </w:r>
       <w:r>
         <w:rPr>
@@ -1768,19 +1673,18 @@
           <w:sz w:val="24"/>
           <w:szCs w:val="24"/>
         </w:rPr>
-        <w:t>One of the biggest challenges in smart buildings is the storage and analysis of real-time sensor data (</w:t>
-      </w:r>
-      <w:proofErr w:type="spellStart"/>
-      <w:r>
-        <w:rPr>
+        <w:t>One of the biggest challenges in smart buildings is the storage and analysis of real-time sensor data (Zanella et al., 2014; El-Shafie </w:t>
+      </w:r>
+      <w:r>
+        <w:rPr>
+          <w:rStyle w:val="Emphasis"/>
           <w:rFonts w:ascii="Times New Roman" w:hAnsi="Times New Roman"/>
           <w:color w:val="000000"/>
           <w:sz w:val="24"/>
           <w:szCs w:val="24"/>
         </w:rPr>
-        <w:t>Zanella</w:t>
-      </w:r>
-      <w:proofErr w:type="spellEnd"/>
+        <w:t>et al., </w:t>
+      </w:r>
       <w:r>
         <w:rPr>
           <w:rFonts w:ascii="Times New Roman" w:hAnsi="Times New Roman"/>
@@ -1788,19 +1692,18 @@
           <w:sz w:val="24"/>
           <w:szCs w:val="24"/>
         </w:rPr>
-        <w:t xml:space="preserve"> et al., 2014; El-</w:t>
-      </w:r>
-      <w:proofErr w:type="spellStart"/>
-      <w:r>
-        <w:rPr>
+        <w:t>2018).  Bashir </w:t>
+      </w:r>
+      <w:r>
+        <w:rPr>
+          <w:rStyle w:val="Emphasis"/>
           <w:rFonts w:ascii="Times New Roman" w:hAnsi="Times New Roman"/>
           <w:color w:val="000000"/>
           <w:sz w:val="24"/>
           <w:szCs w:val="24"/>
         </w:rPr>
-        <w:t>Shafie</w:t>
-      </w:r>
-      <w:proofErr w:type="spellEnd"/>
+        <w:t>et al., (</w:t>
+      </w:r>
       <w:r>
         <w:rPr>
           <w:rFonts w:ascii="Times New Roman" w:hAnsi="Times New Roman"/>
@@ -1808,7 +1711,7 @@
           <w:sz w:val="24"/>
           <w:szCs w:val="24"/>
         </w:rPr>
-        <w:t> </w:t>
+        <w:t>2016) proposed a technique for the integration of big data analytics and IoT for effectively dealing with real-time building sensor data. Biljana </w:t>
       </w:r>
       <w:r>
         <w:rPr>
@@ -1818,7 +1721,7 @@
           <w:sz w:val="24"/>
           <w:szCs w:val="24"/>
         </w:rPr>
-        <w:t>et al., </w:t>
+        <w:t>et al. </w:t>
       </w:r>
       <w:r>
         <w:rPr>
@@ -1827,7 +1730,7 @@
           <w:sz w:val="24"/>
           <w:szCs w:val="24"/>
         </w:rPr>
-        <w:t>2018).  Bashir </w:t>
+        <w:t>(2017) described a holistic framework for integrating smart home objects into a cloud-centric framework. Minoli </w:t>
       </w:r>
       <w:r>
         <w:rPr>
@@ -1837,7 +1740,7 @@
           <w:sz w:val="24"/>
           <w:szCs w:val="24"/>
         </w:rPr>
-        <w:t>et al., (</w:t>
+        <w:t>et al. </w:t>
       </w:r>
       <w:r>
         <w:rPr>
@@ -1846,7 +1749,7 @@
           <w:sz w:val="24"/>
           <w:szCs w:val="24"/>
         </w:rPr>
-        <w:t>2016) proposed a technique for the integration of big data analytics and IoT for effectively dealing with real-time building sensor data. Biljana </w:t>
+        <w:t>(2017) discussed the various practical challenges faced by the Internet of Things in smart buildings. Pan </w:t>
       </w:r>
       <w:r>
         <w:rPr>
@@ -1856,6 +1759,109 @@
           <w:sz w:val="24"/>
           <w:szCs w:val="24"/>
         </w:rPr>
+        <w:t>et al.</w:t>
+      </w:r>
+      <w:r>
+        <w:rPr>
+          <w:rFonts w:ascii="Times New Roman" w:hAnsi="Times New Roman"/>
+          <w:color w:val="000000"/>
+          <w:sz w:val="24"/>
+          <w:szCs w:val="24"/>
+        </w:rPr>
+        <w:t> (2015) proposed an IoT framework that used smartphone and cloud platforms for saving energy and improving the home network intelligence. Hernández-Ramos </w:t>
+      </w:r>
+      <w:r>
+        <w:rPr>
+          <w:rStyle w:val="Emphasis"/>
+          <w:rFonts w:ascii="Times New Roman" w:hAnsi="Times New Roman"/>
+          <w:color w:val="000000"/>
+          <w:sz w:val="24"/>
+          <w:szCs w:val="24"/>
+        </w:rPr>
+        <w:t>et al.</w:t>
+      </w:r>
+      <w:r>
+        <w:rPr>
+          <w:rFonts w:ascii="Times New Roman" w:hAnsi="Times New Roman"/>
+          <w:color w:val="000000"/>
+          <w:sz w:val="24"/>
+          <w:szCs w:val="24"/>
+        </w:rPr>
+        <w:t> (2015) proposed an ARM compliant security framework using IoT. Ghayvat </w:t>
+      </w:r>
+      <w:r>
+        <w:rPr>
+          <w:rStyle w:val="Emphasis"/>
+          <w:rFonts w:ascii="Times New Roman" w:hAnsi="Times New Roman"/>
+          <w:color w:val="000000"/>
+          <w:sz w:val="24"/>
+          <w:szCs w:val="24"/>
+        </w:rPr>
+        <w:t>et al.</w:t>
+      </w:r>
+      <w:r>
+        <w:rPr>
+          <w:rFonts w:ascii="Times New Roman" w:hAnsi="Times New Roman"/>
+          <w:color w:val="000000"/>
+          <w:sz w:val="24"/>
+          <w:szCs w:val="24"/>
+        </w:rPr>
+        <w:t> (2015) discussed how wellness of the home residents is monitored to determine if they are fine and extended this approach to the smart building environment. </w:t>
+      </w:r>
+      <w:r>
+        <w:rPr>
+          <w:rFonts w:ascii="Times New Roman" w:hAnsi="Times New Roman"/>
+          <w:color w:val="333333"/>
+          <w:sz w:val="24"/>
+          <w:szCs w:val="24"/>
+        </w:rPr>
+        <w:br/>
+      </w:r>
+      <w:r>
+        <w:rPr>
+          <w:rFonts w:ascii="Times New Roman" w:hAnsi="Times New Roman"/>
+          <w:color w:val="000000"/>
+          <w:sz w:val="24"/>
+          <w:szCs w:val="24"/>
+        </w:rPr>
+        <w:t xml:space="preserve">Weng et al. (2012) used different information to optimally plug level loads and HVACs for saving energy of the building. Magno et al. (2015) proposed a low cost, wireless, easy to install, adaptable, and smart LED lighting system to automatically adjust the intensity of light </w:t>
+      </w:r>
+      <w:r>
+        <w:rPr>
+          <w:rFonts w:ascii="Times New Roman" w:hAnsi="Times New Roman"/>
+          <w:color w:val="000000"/>
+          <w:sz w:val="24"/>
+          <w:szCs w:val="24"/>
+        </w:rPr>
+        <w:lastRenderedPageBreak/>
+        <w:t>for saving energy. Basu et al. (2014) described a sensor-based intelligent lighting system for future grid-integrated buildings. A technique for optimizing energy usage and improving the thermal comfort of residents in smart buildings is discussed by Schumann et al. (2014). Yang et al. (2014) proposed an approach for learning interaction between the residents and nest learning thermostats in the building to improve energy savings and user comfort. Data-driven system to estimate personal energy footprint in real-time has been discussed by Wei et al. (2018). Shwehdi et al. (2015) presented a case study on how HVACs affect building energy consumption. Factors such as power supply and others that are important for user comfort are discussed by Au-Yong et al. (2019). Gul et al. (2015) presented a work that illustrates the relationship between occupancy and energy behavior of the building. A novel approach of using environmental and room sensors to control the installed HVACs is demonstrated by Hafeez et al. (2017). Using the resident’s feedback to maintain a comfortable temperature inside the room has been investigated by Shin et al. (2017). </w:t>
+      </w:r>
+      <w:r>
+        <w:rPr>
+          <w:rFonts w:ascii="Times New Roman" w:hAnsi="Times New Roman"/>
+          <w:color w:val="333333"/>
+          <w:sz w:val="24"/>
+          <w:szCs w:val="24"/>
+        </w:rPr>
+        <w:br/>
+      </w:r>
+      <w:r>
+        <w:rPr>
+          <w:rFonts w:ascii="Times New Roman" w:hAnsi="Times New Roman"/>
+          <w:color w:val="000000"/>
+          <w:sz w:val="24"/>
+          <w:szCs w:val="24"/>
+        </w:rPr>
+        <w:t>There exist multiple works that discuss inferring a factor from other sets of factors (Agarwal </w:t>
+      </w:r>
+      <w:r>
+        <w:rPr>
+          <w:rStyle w:val="Emphasis"/>
+          <w:rFonts w:ascii="Times New Roman" w:hAnsi="Times New Roman"/>
+          <w:color w:val="000000"/>
+          <w:sz w:val="24"/>
+          <w:szCs w:val="24"/>
+        </w:rPr>
         <w:t>et al. </w:t>
       </w:r>
       <w:r>
@@ -1865,19 +1871,18 @@
           <w:sz w:val="24"/>
           <w:szCs w:val="24"/>
         </w:rPr>
-        <w:t xml:space="preserve">(2017) described a holistic framework for integrating smart home objects into a cloud-centric framework. </w:t>
-      </w:r>
-      <w:proofErr w:type="spellStart"/>
-      <w:r>
-        <w:rPr>
+        <w:t>2016c). Using virtual sensors to abstract hard sensors for programmatically specifying high-level requirements has been described by Kabadayi </w:t>
+      </w:r>
+      <w:r>
+        <w:rPr>
+          <w:rStyle w:val="Emphasis"/>
           <w:rFonts w:ascii="Times New Roman" w:hAnsi="Times New Roman"/>
           <w:color w:val="000000"/>
           <w:sz w:val="24"/>
           <w:szCs w:val="24"/>
         </w:rPr>
-        <w:t>Minoli</w:t>
-      </w:r>
-      <w:proofErr w:type="spellEnd"/>
+        <w:t>et al.</w:t>
+      </w:r>
       <w:r>
         <w:rPr>
           <w:rFonts w:ascii="Times New Roman" w:hAnsi="Times New Roman"/>
@@ -1885,17 +1890,17 @@
           <w:sz w:val="24"/>
           <w:szCs w:val="24"/>
         </w:rPr>
-        <w:t> </w:t>
-      </w:r>
-      <w:r>
-        <w:rPr>
-          <w:rStyle w:val="Emphasis"/>
+        <w:t> (2006). Using Wi-Fi signals to infer the occupancy status and information has been demonstrated by Çiftler et al. (2018), Thanayankizil et al. (2012) and Balaji et al. (2013). Occupancy prediction using CO</w:t>
+      </w:r>
+      <w:r>
+        <w:rPr>
           <w:rFonts w:ascii="Times New Roman" w:hAnsi="Times New Roman"/>
           <w:color w:val="000000"/>
           <w:sz w:val="24"/>
           <w:szCs w:val="24"/>
-        </w:rPr>
-        <w:t>et al. </w:t>
+          <w:vertAlign w:val="subscript"/>
+        </w:rPr>
+        <w:t>2</w:t>
       </w:r>
       <w:r>
         <w:rPr>
@@ -1904,367 +1909,7 @@
           <w:sz w:val="24"/>
           <w:szCs w:val="24"/>
         </w:rPr>
-        <w:t>(2017) discussed the various practical challenges faced by the Internet of Things in smart buildings. Pan </w:t>
-      </w:r>
-      <w:r>
-        <w:rPr>
-          <w:rStyle w:val="Emphasis"/>
-          <w:rFonts w:ascii="Times New Roman" w:hAnsi="Times New Roman"/>
-          <w:color w:val="000000"/>
-          <w:sz w:val="24"/>
-          <w:szCs w:val="24"/>
-        </w:rPr>
-        <w:t>et al.</w:t>
-      </w:r>
-      <w:r>
-        <w:rPr>
-          <w:rFonts w:ascii="Times New Roman" w:hAnsi="Times New Roman"/>
-          <w:color w:val="000000"/>
-          <w:sz w:val="24"/>
-          <w:szCs w:val="24"/>
-        </w:rPr>
-        <w:t> (2015) proposed an IoT framework that used smartphone and cloud platforms for saving energy and improving the home network intelligence. Hernández-Ramos </w:t>
-      </w:r>
-      <w:r>
-        <w:rPr>
-          <w:rStyle w:val="Emphasis"/>
-          <w:rFonts w:ascii="Times New Roman" w:hAnsi="Times New Roman"/>
-          <w:color w:val="000000"/>
-          <w:sz w:val="24"/>
-          <w:szCs w:val="24"/>
-        </w:rPr>
-        <w:t>et al.</w:t>
-      </w:r>
-      <w:r>
-        <w:rPr>
-          <w:rFonts w:ascii="Times New Roman" w:hAnsi="Times New Roman"/>
-          <w:color w:val="000000"/>
-          <w:sz w:val="24"/>
-          <w:szCs w:val="24"/>
-        </w:rPr>
-        <w:t xml:space="preserve"> (2015) proposed an ARM compliant security framework using IoT. </w:t>
-      </w:r>
-      <w:proofErr w:type="spellStart"/>
-      <w:r>
-        <w:rPr>
-          <w:rFonts w:ascii="Times New Roman" w:hAnsi="Times New Roman"/>
-          <w:color w:val="000000"/>
-          <w:sz w:val="24"/>
-          <w:szCs w:val="24"/>
-        </w:rPr>
-        <w:t>Ghayvat</w:t>
-      </w:r>
-      <w:proofErr w:type="spellEnd"/>
-      <w:r>
-        <w:rPr>
-          <w:rFonts w:ascii="Times New Roman" w:hAnsi="Times New Roman"/>
-          <w:color w:val="000000"/>
-          <w:sz w:val="24"/>
-          <w:szCs w:val="24"/>
-        </w:rPr>
-        <w:t> </w:t>
-      </w:r>
-      <w:r>
-        <w:rPr>
-          <w:rStyle w:val="Emphasis"/>
-          <w:rFonts w:ascii="Times New Roman" w:hAnsi="Times New Roman"/>
-          <w:color w:val="000000"/>
-          <w:sz w:val="24"/>
-          <w:szCs w:val="24"/>
-        </w:rPr>
-        <w:t>et al.</w:t>
-      </w:r>
-      <w:r>
-        <w:rPr>
-          <w:rFonts w:ascii="Times New Roman" w:hAnsi="Times New Roman"/>
-          <w:color w:val="000000"/>
-          <w:sz w:val="24"/>
-          <w:szCs w:val="24"/>
-        </w:rPr>
-        <w:t> (2015) discussed how wellness of the home residents is monitored to determine if they are fine and extended this approach to the smart building environment. </w:t>
-      </w:r>
-      <w:r>
-        <w:rPr>
-          <w:rFonts w:ascii="Times New Roman" w:hAnsi="Times New Roman"/>
-          <w:color w:val="333333"/>
-          <w:sz w:val="24"/>
-          <w:szCs w:val="24"/>
-        </w:rPr>
-        <w:br/>
-      </w:r>
-      <w:r>
-        <w:rPr>
-          <w:rFonts w:ascii="Times New Roman" w:hAnsi="Times New Roman"/>
-          <w:color w:val="000000"/>
-          <w:sz w:val="24"/>
-          <w:szCs w:val="24"/>
-        </w:rPr>
-        <w:t>Weng et al. (2012) used different information to optimally plug level loads and HVACs for saving energy of the building. </w:t>
-      </w:r>
-      <w:proofErr w:type="spellStart"/>
-      <w:r>
-        <w:rPr>
-          <w:rFonts w:ascii="Times New Roman" w:hAnsi="Times New Roman"/>
-          <w:color w:val="000000"/>
-          <w:sz w:val="24"/>
-          <w:szCs w:val="24"/>
-        </w:rPr>
-        <w:t>Magno</w:t>
-      </w:r>
-      <w:proofErr w:type="spellEnd"/>
-      <w:r>
-        <w:rPr>
-          <w:rFonts w:ascii="Times New Roman" w:hAnsi="Times New Roman"/>
-          <w:color w:val="000000"/>
-          <w:sz w:val="24"/>
-          <w:szCs w:val="24"/>
-        </w:rPr>
-        <w:t xml:space="preserve"> et al. (2015) proposed a low cost, wireless, easy to install, adaptable, and smart LED lighting system to automatically adjust the intensity of light </w:t>
-      </w:r>
-      <w:r>
-        <w:rPr>
-          <w:rFonts w:ascii="Times New Roman" w:hAnsi="Times New Roman"/>
-          <w:color w:val="000000"/>
-          <w:sz w:val="24"/>
-          <w:szCs w:val="24"/>
-        </w:rPr>
-        <w:lastRenderedPageBreak/>
-        <w:t xml:space="preserve">for saving energy. </w:t>
-      </w:r>
-      <w:proofErr w:type="spellStart"/>
-      <w:r>
-        <w:rPr>
-          <w:rFonts w:ascii="Times New Roman" w:hAnsi="Times New Roman"/>
-          <w:color w:val="000000"/>
-          <w:sz w:val="24"/>
-          <w:szCs w:val="24"/>
-        </w:rPr>
-        <w:t>Basu</w:t>
-      </w:r>
-      <w:proofErr w:type="spellEnd"/>
-      <w:r>
-        <w:rPr>
-          <w:rFonts w:ascii="Times New Roman" w:hAnsi="Times New Roman"/>
-          <w:color w:val="000000"/>
-          <w:sz w:val="24"/>
-          <w:szCs w:val="24"/>
-        </w:rPr>
-        <w:t xml:space="preserve"> et al. (2014) described a sensor-based intelligent lighting system for future grid-integrated buildings. A technique for optimizing energy usage and improving the thermal comfort of residents in smart buildings is discussed by Schumann et al. (2014). Yang et al. (2014) proposed an approach for learning interaction between the residents and nest learning thermostats in the building to improve energy savings and user comfort. Data-driven system to estimate personal energy footprint in real-time has been discussed by Wei et al. (2018). </w:t>
-      </w:r>
-      <w:proofErr w:type="spellStart"/>
-      <w:r>
-        <w:rPr>
-          <w:rFonts w:ascii="Times New Roman" w:hAnsi="Times New Roman"/>
-          <w:color w:val="000000"/>
-          <w:sz w:val="24"/>
-          <w:szCs w:val="24"/>
-        </w:rPr>
-        <w:t>Shwehdi</w:t>
-      </w:r>
-      <w:proofErr w:type="spellEnd"/>
-      <w:r>
-        <w:rPr>
-          <w:rFonts w:ascii="Times New Roman" w:hAnsi="Times New Roman"/>
-          <w:color w:val="000000"/>
-          <w:sz w:val="24"/>
-          <w:szCs w:val="24"/>
-        </w:rPr>
-        <w:t xml:space="preserve"> et al. (2015) presented a case study on how HVACs affect building energy consumption. Factors such as power supply and others that are important for user comfort are discussed by Au-Yong et al. (2019). Gul et al. (2015) presented a work that illustrates the relationship between occupancy and energy behavior of the building. A novel approach of using environmental and room sensors to control the installed HVACs is demonstrated by Hafeez et al. (2017). Using the resident’s feedback to maintain a comfortable temperature inside the room has been investigated by Shin et al. (2017). </w:t>
-      </w:r>
-      <w:r>
-        <w:rPr>
-          <w:rFonts w:ascii="Times New Roman" w:hAnsi="Times New Roman"/>
-          <w:color w:val="333333"/>
-          <w:sz w:val="24"/>
-          <w:szCs w:val="24"/>
-        </w:rPr>
-        <w:br/>
-      </w:r>
-      <w:r>
-        <w:rPr>
-          <w:rFonts w:ascii="Times New Roman" w:hAnsi="Times New Roman"/>
-          <w:color w:val="000000"/>
-          <w:sz w:val="24"/>
-          <w:szCs w:val="24"/>
-        </w:rPr>
-        <w:t>There exist multiple works that discuss inferring a factor from other sets of factors (Agarwal </w:t>
-      </w:r>
-      <w:r>
-        <w:rPr>
-          <w:rStyle w:val="Emphasis"/>
-          <w:rFonts w:ascii="Times New Roman" w:hAnsi="Times New Roman"/>
-          <w:color w:val="000000"/>
-          <w:sz w:val="24"/>
-          <w:szCs w:val="24"/>
-        </w:rPr>
-        <w:t>et al. </w:t>
-      </w:r>
-      <w:r>
-        <w:rPr>
-          <w:rFonts w:ascii="Times New Roman" w:hAnsi="Times New Roman"/>
-          <w:color w:val="000000"/>
-          <w:sz w:val="24"/>
-          <w:szCs w:val="24"/>
-        </w:rPr>
-        <w:t xml:space="preserve">2016c). Using virtual sensors to abstract hard sensors for programmatically specifying high-level requirements has been described by </w:t>
-      </w:r>
-      <w:proofErr w:type="spellStart"/>
-      <w:r>
-        <w:rPr>
-          <w:rFonts w:ascii="Times New Roman" w:hAnsi="Times New Roman"/>
-          <w:color w:val="000000"/>
-          <w:sz w:val="24"/>
-          <w:szCs w:val="24"/>
-        </w:rPr>
-        <w:t>Kabadayi</w:t>
-      </w:r>
-      <w:proofErr w:type="spellEnd"/>
-      <w:r>
-        <w:rPr>
-          <w:rFonts w:ascii="Times New Roman" w:hAnsi="Times New Roman"/>
-          <w:color w:val="000000"/>
-          <w:sz w:val="24"/>
-          <w:szCs w:val="24"/>
-        </w:rPr>
-        <w:t> </w:t>
-      </w:r>
-      <w:r>
-        <w:rPr>
-          <w:rStyle w:val="Emphasis"/>
-          <w:rFonts w:ascii="Times New Roman" w:hAnsi="Times New Roman"/>
-          <w:color w:val="000000"/>
-          <w:sz w:val="24"/>
-          <w:szCs w:val="24"/>
-        </w:rPr>
-        <w:t>et al.</w:t>
-      </w:r>
-      <w:r>
-        <w:rPr>
-          <w:rFonts w:ascii="Times New Roman" w:hAnsi="Times New Roman"/>
-          <w:color w:val="000000"/>
-          <w:sz w:val="24"/>
-          <w:szCs w:val="24"/>
-        </w:rPr>
-        <w:t xml:space="preserve"> (2006). Using Wi-Fi signals to infer the occupancy status and information has been demonstrated by </w:t>
-      </w:r>
-      <w:proofErr w:type="spellStart"/>
-      <w:r>
-        <w:rPr>
-          <w:rFonts w:ascii="Times New Roman" w:hAnsi="Times New Roman"/>
-          <w:color w:val="000000"/>
-          <w:sz w:val="24"/>
-          <w:szCs w:val="24"/>
-        </w:rPr>
-        <w:t>Çiftler</w:t>
-      </w:r>
-      <w:proofErr w:type="spellEnd"/>
-      <w:r>
-        <w:rPr>
-          <w:rFonts w:ascii="Times New Roman" w:hAnsi="Times New Roman"/>
-          <w:color w:val="000000"/>
-          <w:sz w:val="24"/>
-          <w:szCs w:val="24"/>
-        </w:rPr>
-        <w:t xml:space="preserve"> et al. (2018), </w:t>
-      </w:r>
-      <w:proofErr w:type="spellStart"/>
-      <w:r>
-        <w:rPr>
-          <w:rFonts w:ascii="Times New Roman" w:hAnsi="Times New Roman"/>
-          <w:color w:val="000000"/>
-          <w:sz w:val="24"/>
-          <w:szCs w:val="24"/>
-        </w:rPr>
-        <w:t>Thanayankizil</w:t>
-      </w:r>
-      <w:proofErr w:type="spellEnd"/>
-      <w:r>
-        <w:rPr>
-          <w:rFonts w:ascii="Times New Roman" w:hAnsi="Times New Roman"/>
-          <w:color w:val="000000"/>
-          <w:sz w:val="24"/>
-          <w:szCs w:val="24"/>
-        </w:rPr>
-        <w:t xml:space="preserve"> et al. (2012) and Balaji et al. (2013). Occupancy prediction using CO</w:t>
-      </w:r>
-      <w:r>
-        <w:rPr>
-          <w:rFonts w:ascii="Times New Roman" w:hAnsi="Times New Roman"/>
-          <w:color w:val="000000"/>
-          <w:sz w:val="24"/>
-          <w:szCs w:val="24"/>
-          <w:vertAlign w:val="subscript"/>
-        </w:rPr>
-        <w:t>2</w:t>
-      </w:r>
-      <w:r>
-        <w:rPr>
-          <w:rFonts w:ascii="Times New Roman" w:hAnsi="Times New Roman"/>
-          <w:color w:val="000000"/>
-          <w:sz w:val="24"/>
-          <w:szCs w:val="24"/>
-        </w:rPr>
-        <w:t xml:space="preserve"> based physical and statistical modeling has been investigated by </w:t>
-      </w:r>
-      <w:proofErr w:type="spellStart"/>
-      <w:r>
-        <w:rPr>
-          <w:rFonts w:ascii="Times New Roman" w:hAnsi="Times New Roman"/>
-          <w:color w:val="000000"/>
-          <w:sz w:val="24"/>
-          <w:szCs w:val="24"/>
-        </w:rPr>
-        <w:t>Zuraimi</w:t>
-      </w:r>
-      <w:proofErr w:type="spellEnd"/>
-      <w:r>
-        <w:rPr>
-          <w:rFonts w:ascii="Times New Roman" w:hAnsi="Times New Roman"/>
-          <w:color w:val="000000"/>
-          <w:sz w:val="24"/>
-          <w:szCs w:val="24"/>
-        </w:rPr>
-        <w:t xml:space="preserve"> et al. (2013). </w:t>
-      </w:r>
-      <w:proofErr w:type="spellStart"/>
-      <w:r>
-        <w:rPr>
-          <w:rFonts w:ascii="Times New Roman" w:hAnsi="Times New Roman"/>
-          <w:color w:val="000000"/>
-          <w:sz w:val="24"/>
-          <w:szCs w:val="24"/>
-        </w:rPr>
-        <w:t>Salimi</w:t>
-      </w:r>
-      <w:proofErr w:type="spellEnd"/>
-      <w:r>
-        <w:rPr>
-          <w:rFonts w:ascii="Times New Roman" w:hAnsi="Times New Roman"/>
-          <w:color w:val="000000"/>
-          <w:sz w:val="24"/>
-          <w:szCs w:val="24"/>
-        </w:rPr>
-        <w:t xml:space="preserve"> et al. (2019) proposed an adaptive probabilistic occupancy prediction model. </w:t>
-      </w:r>
-      <w:proofErr w:type="spellStart"/>
-      <w:r>
-        <w:rPr>
-          <w:rFonts w:ascii="Times New Roman" w:hAnsi="Times New Roman"/>
-          <w:color w:val="000000"/>
-          <w:sz w:val="24"/>
-          <w:szCs w:val="24"/>
-        </w:rPr>
-        <w:t>Ekwevugbe</w:t>
-      </w:r>
-      <w:proofErr w:type="spellEnd"/>
-      <w:r>
-        <w:rPr>
-          <w:rFonts w:ascii="Times New Roman" w:hAnsi="Times New Roman"/>
-          <w:color w:val="000000"/>
-          <w:sz w:val="24"/>
-          <w:szCs w:val="24"/>
-        </w:rPr>
-        <w:t xml:space="preserve"> et al. (2013) discussed a low cost and non-intrusive method for sensor network deployment to combines information such as sound level, case temperature, CO</w:t>
+        <w:t> based physical and statistical modeling has been investigated by Zuraimi et al. (2013). Salimi et al. (2019) proposed an adaptive probabilistic occupancy prediction model. Ekwevugbe et al. (2013) discussed a low cost and non-intrusive method for sensor network deployment to combines information such as sound level, case temperature, CO</w:t>
       </w:r>
       <w:r>
         <w:rPr>
@@ -2320,8 +1965,8 @@
           <w:szCs w:val="24"/>
         </w:rPr>
       </w:pPr>
-      <w:bookmarkStart w:id="2" w:name="page3"/>
-      <w:bookmarkEnd w:id="2"/>
+      <w:bookmarkStart w:id="1" w:name="page3"/>
+      <w:bookmarkEnd w:id="1"/>
     </w:p>
     <w:p>
       <w:pPr>
@@ -2781,7 +2426,7 @@
           <w:szCs w:val="24"/>
         </w:rPr>
       </w:pPr>
-      <w:bookmarkStart w:id="3" w:name="_Ref11329807"/>
+      <w:bookmarkStart w:id="2" w:name="_Ref11329807"/>
       <w:r>
         <w:rPr>
           <w:iCs w:val="0"/>
@@ -2825,7 +2470,7 @@
         </w:rPr>
         <w:fldChar w:fldCharType="end"/>
       </w:r>
-      <w:bookmarkEnd w:id="3"/>
+      <w:bookmarkEnd w:id="2"/>
       <w:r>
         <w:rPr>
           <w:iCs w:val="0"/>
@@ -4514,27 +4159,7 @@
           <w:sz w:val="24"/>
           <w:szCs w:val="24"/>
         </w:rPr>
-        <w:t xml:space="preserve"> rooms of </w:t>
-      </w:r>
-      <w:proofErr w:type="spellStart"/>
-      <w:r>
-        <w:rPr>
-          <w:rFonts w:ascii="Times New Roman" w:hAnsi="Times New Roman"/>
-          <w:color w:val="000000" w:themeColor="text1"/>
-          <w:sz w:val="24"/>
-          <w:szCs w:val="24"/>
-        </w:rPr>
-        <w:t>KReSIT</w:t>
-      </w:r>
-      <w:proofErr w:type="spellEnd"/>
-      <w:r>
-        <w:rPr>
-          <w:rFonts w:ascii="Times New Roman" w:hAnsi="Times New Roman"/>
-          <w:color w:val="000000" w:themeColor="text1"/>
-          <w:sz w:val="24"/>
-          <w:szCs w:val="24"/>
-        </w:rPr>
-        <w:t xml:space="preserve"> building of the Computer Science and Engineering Department, IIT Mumbai (India)</w:t>
+        <w:t xml:space="preserve"> rooms of KReSIT building of the Computer Science and Engineering Department, IIT Mumbai (India)</w:t>
       </w:r>
       <w:r>
         <w:rPr>
@@ -4688,35 +4313,35 @@
           <w:szCs w:val="24"/>
         </w:rPr>
       </w:pPr>
-      <w:bookmarkStart w:id="4" w:name="_Ref11244196"/>
-      <w:bookmarkStart w:id="5" w:name="_Ref11330796"/>
+      <w:bookmarkStart w:id="3" w:name="_Ref11244196"/>
+      <w:bookmarkStart w:id="4" w:name="_Ref11330796"/>
       <w:r>
         <w:rPr>
           <w:szCs w:val="24"/>
         </w:rPr>
         <w:t xml:space="preserve">Fig. </w:t>
       </w:r>
+      <w:bookmarkEnd w:id="3"/>
+      <w:r>
+        <w:rPr>
+          <w:szCs w:val="24"/>
+        </w:rPr>
+        <w:t>2.</w:t>
+      </w:r>
+      <w:r>
+        <w:rPr>
+          <w:szCs w:val="24"/>
+        </w:rPr>
+        <w:t xml:space="preserve"> </w:t>
+      </w:r>
+      <w:r>
+        <w:rPr>
+          <w:b w:val="0"/>
+          <w:szCs w:val="24"/>
+        </w:rPr>
+        <w:t>Representation of the application area</w:t>
+      </w:r>
       <w:bookmarkEnd w:id="4"/>
-      <w:r>
-        <w:rPr>
-          <w:szCs w:val="24"/>
-        </w:rPr>
-        <w:t>2.</w:t>
-      </w:r>
-      <w:r>
-        <w:rPr>
-          <w:szCs w:val="24"/>
-        </w:rPr>
-        <w:t xml:space="preserve"> </w:t>
-      </w:r>
-      <w:r>
-        <w:rPr>
-          <w:b w:val="0"/>
-          <w:szCs w:val="24"/>
-        </w:rPr>
-        <w:t>Representation of the application area</w:t>
-      </w:r>
-      <w:bookmarkEnd w:id="5"/>
       <w:r>
         <w:rPr>
           <w:b w:val="0"/>
@@ -5824,7 +5449,18 @@
           <w:sz w:val="24"/>
           <w:szCs w:val="24"/>
         </w:rPr>
-        <w:t xml:space="preserve"> is deployed in location l, then the factor k is se</w:t>
+        <w:t xml:space="preserve"> is deployed in l</w:t>
+      </w:r>
+      <w:bookmarkStart w:id="5" w:name="_GoBack"/>
+      <w:bookmarkEnd w:id="5"/>
+      <w:r>
+        <w:rPr>
+          <w:rFonts w:ascii="Times New Roman" w:hAnsi="Times New Roman"/>
+          <w:color w:val="000000" w:themeColor="text1"/>
+          <w:sz w:val="24"/>
+          <w:szCs w:val="24"/>
+        </w:rPr>
+        <w:t>ocation l, then the factor k is se</w:t>
       </w:r>
       <w:r>
         <w:rPr>
@@ -6870,7 +6506,6 @@
         </w:rPr>
         <w:t xml:space="preserve"> in all the sub-locations of a location l, then the factor k is also </w:t>
       </w:r>
-      <w:proofErr w:type="spellStart"/>
       <w:r>
         <w:rPr>
           <w:rFonts w:ascii="Times New Roman" w:hAnsi="Times New Roman"/>
@@ -6898,7 +6533,6 @@
         </w:rPr>
         <w:t>ble</w:t>
       </w:r>
-      <w:proofErr w:type="spellEnd"/>
       <w:r>
         <w:rPr>
           <w:rFonts w:ascii="Times New Roman" w:hAnsi="Times New Roman"/>
@@ -10362,27 +9996,7 @@
           <w:sz w:val="24"/>
           <w:szCs w:val="24"/>
         </w:rPr>
-        <w:t xml:space="preserve"> </w:t>
-      </w:r>
-      <w:proofErr w:type="spellStart"/>
-      <w:r>
-        <w:rPr>
-          <w:rFonts w:ascii="Times New Roman" w:hAnsi="Times New Roman"/>
-          <w:color w:val="000000" w:themeColor="text1"/>
-          <w:sz w:val="24"/>
-          <w:szCs w:val="24"/>
-        </w:rPr>
-        <w:t>PuLP</w:t>
-      </w:r>
-      <w:proofErr w:type="spellEnd"/>
-      <w:r>
-        <w:rPr>
-          <w:rFonts w:ascii="Times New Roman" w:hAnsi="Times New Roman"/>
-          <w:color w:val="000000" w:themeColor="text1"/>
-          <w:sz w:val="24"/>
-          <w:szCs w:val="24"/>
-        </w:rPr>
-        <w:t xml:space="preserve"> (Mitchell </w:t>
+        <w:t xml:space="preserve"> PuLP (Mitchell </w:t>
       </w:r>
       <w:r>
         <w:rPr>
@@ -10654,27 +10268,7 @@
           <w:sz w:val="24"/>
           <w:szCs w:val="24"/>
         </w:rPr>
-        <w:t xml:space="preserve">the factors that are </w:t>
-      </w:r>
-      <w:proofErr w:type="spellStart"/>
-      <w:r>
-        <w:rPr>
-          <w:rFonts w:ascii="Times New Roman" w:hAnsi="Times New Roman"/>
-          <w:color w:val="000000" w:themeColor="text1"/>
-          <w:sz w:val="24"/>
-          <w:szCs w:val="24"/>
-        </w:rPr>
-        <w:t>sensable</w:t>
-      </w:r>
-      <w:proofErr w:type="spellEnd"/>
-      <w:r>
-        <w:rPr>
-          <w:rFonts w:ascii="Times New Roman" w:hAnsi="Times New Roman"/>
-          <w:color w:val="000000" w:themeColor="text1"/>
-          <w:sz w:val="24"/>
-          <w:szCs w:val="24"/>
-        </w:rPr>
-        <w:t xml:space="preserve"> in different locations</w:t>
+        <w:t>the factors that are sensable in different locations</w:t>
       </w:r>
       <w:r>
         <w:rPr>
@@ -16380,27 +15974,7 @@
           <w:sz w:val="24"/>
           <w:szCs w:val="24"/>
         </w:rPr>
-        <w:t xml:space="preserve">In big rooms, the temperature is </w:t>
-      </w:r>
-      <w:proofErr w:type="spellStart"/>
-      <w:r>
-        <w:rPr>
-          <w:rFonts w:ascii="Times New Roman" w:hAnsi="Times New Roman"/>
-          <w:color w:val="000000" w:themeColor="text1"/>
-          <w:sz w:val="24"/>
-          <w:szCs w:val="24"/>
-        </w:rPr>
-        <w:t>sensable</w:t>
-      </w:r>
-      <w:proofErr w:type="spellEnd"/>
-      <w:r>
-        <w:rPr>
-          <w:rFonts w:ascii="Times New Roman" w:hAnsi="Times New Roman"/>
-          <w:color w:val="000000" w:themeColor="text1"/>
-          <w:sz w:val="24"/>
-          <w:szCs w:val="24"/>
-        </w:rPr>
-        <w:t xml:space="preserve"> since temperature of the zones is sensed (Constraint C, Eq. (4)). Similarly, the temperature of </w:t>
+        <w:t xml:space="preserve">In big rooms, the temperature is sensable since temperature of the zones is sensed (Constraint C, Eq. (4)). Similarly, the temperature of </w:t>
       </w:r>
       <w:r>
         <w:rPr>
@@ -16418,27 +15992,7 @@
           <w:sz w:val="24"/>
           <w:szCs w:val="24"/>
         </w:rPr>
-        <w:t xml:space="preserve">s and the building become </w:t>
-      </w:r>
-      <w:proofErr w:type="spellStart"/>
-      <w:r>
-        <w:rPr>
-          <w:rFonts w:ascii="Times New Roman" w:hAnsi="Times New Roman"/>
-          <w:color w:val="000000" w:themeColor="text1"/>
-          <w:sz w:val="24"/>
-          <w:szCs w:val="24"/>
-        </w:rPr>
-        <w:t>sensable</w:t>
-      </w:r>
-      <w:proofErr w:type="spellEnd"/>
-      <w:r>
-        <w:rPr>
-          <w:rFonts w:ascii="Times New Roman" w:hAnsi="Times New Roman"/>
-          <w:color w:val="000000" w:themeColor="text1"/>
-          <w:sz w:val="24"/>
-          <w:szCs w:val="24"/>
-        </w:rPr>
-        <w:t>. Thus, a total of six temperature sensors are deployed.</w:t>
+        <w:t>s and the building become sensable. Thus, a total of six temperature sensors are deployed.</w:t>
       </w:r>
     </w:p>
     <w:p>
@@ -16577,27 +16131,7 @@
           <w:sz w:val="24"/>
           <w:szCs w:val="24"/>
         </w:rPr>
-        <w:t xml:space="preserve">s and the building becomes </w:t>
-      </w:r>
-      <w:proofErr w:type="spellStart"/>
-      <w:r>
-        <w:rPr>
-          <w:rFonts w:ascii="Times New Roman" w:hAnsi="Times New Roman"/>
-          <w:color w:val="000000" w:themeColor="text1"/>
-          <w:sz w:val="24"/>
-          <w:szCs w:val="24"/>
-        </w:rPr>
-        <w:t>sensable</w:t>
-      </w:r>
-      <w:proofErr w:type="spellEnd"/>
-      <w:r>
-        <w:rPr>
-          <w:rFonts w:ascii="Times New Roman" w:hAnsi="Times New Roman"/>
-          <w:color w:val="000000" w:themeColor="text1"/>
-          <w:sz w:val="24"/>
-          <w:szCs w:val="24"/>
-        </w:rPr>
-        <w:t>.</w:t>
+        <w:t>s and the building becomes sensable.</w:t>
       </w:r>
       <w:r>
         <w:rPr>
@@ -21492,27 +21026,7 @@
                 <w:sz w:val="24"/>
                 <w:szCs w:val="24"/>
               </w:rPr>
-              <w:t>(</w:t>
-            </w:r>
-            <w:proofErr w:type="spellStart"/>
-            <w:r>
-              <w:rPr>
-                <w:rFonts w:ascii="Times New Roman" w:hAnsi="Times New Roman"/>
-                <w:color w:val="000000" w:themeColor="text1"/>
-                <w:sz w:val="24"/>
-                <w:szCs w:val="24"/>
-              </w:rPr>
-              <w:t>smartmeter</w:t>
-            </w:r>
-            <w:proofErr w:type="spellEnd"/>
-            <w:r>
-              <w:rPr>
-                <w:rFonts w:ascii="Times New Roman" w:hAnsi="Times New Roman"/>
-                <w:color w:val="000000" w:themeColor="text1"/>
-                <w:sz w:val="24"/>
-                <w:szCs w:val="24"/>
-              </w:rPr>
-              <w:t>)</w:t>
+              <w:t>(smartmeter)</w:t>
             </w:r>
           </w:p>
         </w:tc>
@@ -21536,27 +21050,7 @@
                 <w:sz w:val="24"/>
                 <w:szCs w:val="24"/>
               </w:rPr>
-              <w:t xml:space="preserve">1 </w:t>
-            </w:r>
-            <w:proofErr w:type="spellStart"/>
-            <w:r>
-              <w:rPr>
-                <w:rFonts w:ascii="Times New Roman" w:hAnsi="Times New Roman"/>
-                <w:color w:val="000000" w:themeColor="text1"/>
-                <w:sz w:val="24"/>
-                <w:szCs w:val="24"/>
-              </w:rPr>
-              <w:t>smartmeter</w:t>
-            </w:r>
-            <w:proofErr w:type="spellEnd"/>
-            <w:r>
-              <w:rPr>
-                <w:rFonts w:ascii="Times New Roman" w:hAnsi="Times New Roman"/>
-                <w:color w:val="000000" w:themeColor="text1"/>
-                <w:sz w:val="24"/>
-                <w:szCs w:val="24"/>
-              </w:rPr>
-              <w:t xml:space="preserve"> allocated in HVAC room and power inferred from temperature and occupancy in other locations</w:t>
+              <w:t>1 smartmeter allocated in HVAC room and power inferred from temperature and occupancy in other locations</w:t>
             </w:r>
           </w:p>
         </w:tc>
@@ -22167,7 +21661,6 @@
           <w:szCs w:val="24"/>
         </w:rPr>
       </w:pPr>
-      <w:proofErr w:type="spellStart"/>
       <w:r>
         <w:rPr>
           <w:rFonts w:ascii="Times New Roman" w:hAnsi="Times New Roman"/>
@@ -22177,96 +21670,16 @@
           <w:sz w:val="24"/>
           <w:szCs w:val="24"/>
         </w:rPr>
-        <w:t>Karmakar</w:t>
-      </w:r>
-      <w:proofErr w:type="spellEnd"/>
-      <w:r>
-        <w:rPr>
-          <w:rFonts w:ascii="Times New Roman" w:hAnsi="Times New Roman"/>
-          <w:b/>
-          <w:bCs/>
-          <w:color w:val="000000" w:themeColor="text1"/>
-          <w:sz w:val="24"/>
-          <w:szCs w:val="24"/>
-        </w:rPr>
-        <w:t xml:space="preserve">, G., </w:t>
-      </w:r>
-      <w:proofErr w:type="spellStart"/>
-      <w:r>
-        <w:rPr>
-          <w:rFonts w:ascii="Times New Roman" w:hAnsi="Times New Roman"/>
-          <w:b/>
-          <w:bCs/>
-          <w:color w:val="000000" w:themeColor="text1"/>
-          <w:sz w:val="24"/>
-          <w:szCs w:val="24"/>
-        </w:rPr>
-        <w:t>Arote</w:t>
-      </w:r>
-      <w:proofErr w:type="spellEnd"/>
-      <w:r>
-        <w:rPr>
-          <w:rFonts w:ascii="Times New Roman" w:hAnsi="Times New Roman"/>
-          <w:b/>
-          <w:bCs/>
-          <w:color w:val="000000" w:themeColor="text1"/>
-          <w:sz w:val="24"/>
-          <w:szCs w:val="24"/>
-        </w:rPr>
-        <w:t xml:space="preserve">, U., Agarwal, A. A. &amp; </w:t>
-      </w:r>
-      <w:proofErr w:type="spellStart"/>
-      <w:r>
-        <w:rPr>
-          <w:rFonts w:ascii="Times New Roman" w:hAnsi="Times New Roman"/>
-          <w:b/>
-          <w:bCs/>
-          <w:color w:val="000000" w:themeColor="text1"/>
-          <w:sz w:val="24"/>
-          <w:szCs w:val="24"/>
-        </w:rPr>
-        <w:t>Ramamritham</w:t>
-      </w:r>
-      <w:proofErr w:type="spellEnd"/>
-      <w:r>
-        <w:rPr>
-          <w:rFonts w:ascii="Times New Roman" w:hAnsi="Times New Roman"/>
-          <w:b/>
-          <w:bCs/>
-          <w:color w:val="000000" w:themeColor="text1"/>
-          <w:sz w:val="24"/>
-          <w:szCs w:val="24"/>
-        </w:rPr>
-        <w:t>, K. 2018.</w:t>
-      </w:r>
-      <w:r>
-        <w:rPr>
-          <w:rFonts w:ascii="Times New Roman" w:hAnsi="Times New Roman"/>
-          <w:color w:val="000000" w:themeColor="text1"/>
-          <w:sz w:val="24"/>
-          <w:szCs w:val="24"/>
-        </w:rPr>
-        <w:t xml:space="preserve"> Adaptive Hybrid Approaches to Thermal Modelling of Building. Proceedings of the Ninth International Conference on Future Energy Systems (e-Energy '18). Karlsruhe, Germany. </w:t>
-      </w:r>
-      <w:proofErr w:type="spellStart"/>
-      <w:r>
-        <w:rPr>
-          <w:rFonts w:ascii="Times New Roman" w:hAnsi="Times New Roman"/>
-          <w:color w:val="000000" w:themeColor="text1"/>
-          <w:sz w:val="24"/>
-          <w:szCs w:val="24"/>
-        </w:rPr>
-        <w:t>doi</w:t>
-      </w:r>
-      <w:proofErr w:type="spellEnd"/>
-      <w:r>
-        <w:rPr>
-          <w:rFonts w:ascii="Times New Roman" w:hAnsi="Times New Roman"/>
-          <w:color w:val="000000" w:themeColor="text1"/>
-          <w:sz w:val="24"/>
-          <w:szCs w:val="24"/>
-        </w:rPr>
-        <w:t xml:space="preserve">: </w:t>
+        <w:t>Karmakar, G., Arote, U., Agarwal, A. A. &amp; Ramamritham, K. 2018.</w:t>
+      </w:r>
+      <w:r>
+        <w:rPr>
+          <w:rFonts w:ascii="Times New Roman" w:hAnsi="Times New Roman"/>
+          <w:color w:val="000000" w:themeColor="text1"/>
+          <w:sz w:val="24"/>
+          <w:szCs w:val="24"/>
+        </w:rPr>
+        <w:t xml:space="preserve"> Adaptive Hybrid Approaches to Thermal Modelling of Building. Proceedings of the Ninth International Conference on Future Energy Systems (e-Energy '18). Karlsruhe, Germany. doi: </w:t>
       </w:r>
       <w:hyperlink r:id="rId11" w:history="1">
         <w:r>
@@ -22313,9 +21726,8 @@
           <w:sz w:val="24"/>
           <w:szCs w:val="24"/>
         </w:rPr>
-        <w:t xml:space="preserve">garwal, A. A., Jaiswal, K., </w:t>
-      </w:r>
-      <w:proofErr w:type="spellStart"/>
+        <w:t>garwal, A. A., Jaiswal, K., Gudhaka, U., Munigala, V., Ramamritham, K. &amp; Karmakar, G. 2016</w:t>
+      </w:r>
       <w:r>
         <w:rPr>
           <w:rFonts w:ascii="Times New Roman" w:hAnsi="Times New Roman"/>
@@ -22325,9 +21737,8 @@
           <w:sz w:val="24"/>
           <w:szCs w:val="24"/>
         </w:rPr>
-        <w:t>Gudhaka</w:t>
-      </w:r>
-      <w:proofErr w:type="spellEnd"/>
+        <w:t>a</w:t>
+      </w:r>
       <w:r>
         <w:rPr>
           <w:rFonts w:ascii="Times New Roman" w:hAnsi="Times New Roman"/>
@@ -22337,100 +21748,6 @@
           <w:sz w:val="24"/>
           <w:szCs w:val="24"/>
         </w:rPr>
-        <w:t xml:space="preserve">, U., </w:t>
-      </w:r>
-      <w:proofErr w:type="spellStart"/>
-      <w:r>
-        <w:rPr>
-          <w:rFonts w:ascii="Times New Roman" w:hAnsi="Times New Roman"/>
-          <w:b/>
-          <w:bCs/>
-          <w:color w:val="000000" w:themeColor="text1"/>
-          <w:sz w:val="24"/>
-          <w:szCs w:val="24"/>
-        </w:rPr>
-        <w:t>Munigala</w:t>
-      </w:r>
-      <w:proofErr w:type="spellEnd"/>
-      <w:r>
-        <w:rPr>
-          <w:rFonts w:ascii="Times New Roman" w:hAnsi="Times New Roman"/>
-          <w:b/>
-          <w:bCs/>
-          <w:color w:val="000000" w:themeColor="text1"/>
-          <w:sz w:val="24"/>
-          <w:szCs w:val="24"/>
-        </w:rPr>
-        <w:t xml:space="preserve">, V., </w:t>
-      </w:r>
-      <w:proofErr w:type="spellStart"/>
-      <w:r>
-        <w:rPr>
-          <w:rFonts w:ascii="Times New Roman" w:hAnsi="Times New Roman"/>
-          <w:b/>
-          <w:bCs/>
-          <w:color w:val="000000" w:themeColor="text1"/>
-          <w:sz w:val="24"/>
-          <w:szCs w:val="24"/>
-        </w:rPr>
-        <w:t>Ramamritham</w:t>
-      </w:r>
-      <w:proofErr w:type="spellEnd"/>
-      <w:r>
-        <w:rPr>
-          <w:rFonts w:ascii="Times New Roman" w:hAnsi="Times New Roman"/>
-          <w:b/>
-          <w:bCs/>
-          <w:color w:val="000000" w:themeColor="text1"/>
-          <w:sz w:val="24"/>
-          <w:szCs w:val="24"/>
-        </w:rPr>
-        <w:t xml:space="preserve">, K. &amp; </w:t>
-      </w:r>
-      <w:proofErr w:type="spellStart"/>
-      <w:r>
-        <w:rPr>
-          <w:rFonts w:ascii="Times New Roman" w:hAnsi="Times New Roman"/>
-          <w:b/>
-          <w:bCs/>
-          <w:color w:val="000000" w:themeColor="text1"/>
-          <w:sz w:val="24"/>
-          <w:szCs w:val="24"/>
-        </w:rPr>
-        <w:t>Karmakar</w:t>
-      </w:r>
-      <w:proofErr w:type="spellEnd"/>
-      <w:r>
-        <w:rPr>
-          <w:rFonts w:ascii="Times New Roman" w:hAnsi="Times New Roman"/>
-          <w:b/>
-          <w:bCs/>
-          <w:color w:val="000000" w:themeColor="text1"/>
-          <w:sz w:val="24"/>
-          <w:szCs w:val="24"/>
-        </w:rPr>
-        <w:t>, G. 2016</w:t>
-      </w:r>
-      <w:r>
-        <w:rPr>
-          <w:rFonts w:ascii="Times New Roman" w:hAnsi="Times New Roman"/>
-          <w:b/>
-          <w:bCs/>
-          <w:color w:val="000000" w:themeColor="text1"/>
-          <w:sz w:val="24"/>
-          <w:szCs w:val="24"/>
-        </w:rPr>
-        <w:t>a</w:t>
-      </w:r>
-      <w:r>
-        <w:rPr>
-          <w:rFonts w:ascii="Times New Roman" w:hAnsi="Times New Roman"/>
-          <w:b/>
-          <w:bCs/>
-          <w:color w:val="000000" w:themeColor="text1"/>
-          <w:sz w:val="24"/>
-          <w:szCs w:val="24"/>
-        </w:rPr>
         <w:t>.</w:t>
       </w:r>
       <w:r>
@@ -22450,47 +21767,7 @@
           <w:szCs w:val="24"/>
         </w:rPr>
         <w:lastRenderedPageBreak/>
-        <w:t>Embedded Network Sensor Systems CD-ROM (</w:t>
-      </w:r>
-      <w:proofErr w:type="spellStart"/>
-      <w:r>
-        <w:rPr>
-          <w:rFonts w:ascii="Times New Roman" w:hAnsi="Times New Roman"/>
-          <w:color w:val="000000" w:themeColor="text1"/>
-          <w:sz w:val="24"/>
-          <w:szCs w:val="24"/>
-        </w:rPr>
-        <w:t>SenSys</w:t>
-      </w:r>
-      <w:proofErr w:type="spellEnd"/>
-      <w:r>
-        <w:rPr>
-          <w:rFonts w:ascii="Times New Roman" w:hAnsi="Times New Roman"/>
-          <w:color w:val="000000" w:themeColor="text1"/>
-          <w:sz w:val="24"/>
-          <w:szCs w:val="24"/>
-        </w:rPr>
-        <w:t xml:space="preserve"> '16). Stanford, California, USA. </w:t>
-      </w:r>
-      <w:proofErr w:type="spellStart"/>
-      <w:r>
-        <w:rPr>
-          <w:rFonts w:ascii="Times New Roman" w:hAnsi="Times New Roman"/>
-          <w:color w:val="000000" w:themeColor="text1"/>
-          <w:sz w:val="24"/>
-          <w:szCs w:val="24"/>
-        </w:rPr>
-        <w:t>doi</w:t>
-      </w:r>
-      <w:proofErr w:type="spellEnd"/>
-      <w:r>
-        <w:rPr>
-          <w:rFonts w:ascii="Times New Roman" w:hAnsi="Times New Roman"/>
-          <w:color w:val="000000" w:themeColor="text1"/>
-          <w:sz w:val="24"/>
-          <w:szCs w:val="24"/>
-        </w:rPr>
-        <w:t xml:space="preserve">: </w:t>
+        <w:t xml:space="preserve">Embedded Network Sensor Systems CD-ROM (SenSys '16). Stanford, California, USA. doi: </w:t>
       </w:r>
       <w:hyperlink r:id="rId12" w:history="1">
         <w:r>
@@ -22518,7 +21795,6 @@
           <w:lang w:val="en-IN" w:eastAsia="en-IN"/>
         </w:rPr>
       </w:pPr>
-      <w:proofErr w:type="spellStart"/>
       <w:r>
         <w:rPr>
           <w:rFonts w:ascii="Times New Roman" w:hAnsi="Times New Roman"/>
@@ -22528,43 +21804,7 @@
           <w:sz w:val="24"/>
           <w:szCs w:val="24"/>
         </w:rPr>
-        <w:t>Hnat</w:t>
-      </w:r>
-      <w:proofErr w:type="spellEnd"/>
-      <w:r>
-        <w:rPr>
-          <w:rFonts w:ascii="Times New Roman" w:hAnsi="Times New Roman"/>
-          <w:b/>
-          <w:bCs/>
-          <w:color w:val="000000" w:themeColor="text1"/>
-          <w:sz w:val="24"/>
-          <w:szCs w:val="24"/>
-        </w:rPr>
-        <w:t xml:space="preserve">, T. W., Srinivasan, V., Lu, J., </w:t>
-      </w:r>
-      <w:proofErr w:type="spellStart"/>
-      <w:r>
-        <w:rPr>
-          <w:rFonts w:ascii="Times New Roman" w:hAnsi="Times New Roman"/>
-          <w:b/>
-          <w:bCs/>
-          <w:color w:val="000000" w:themeColor="text1"/>
-          <w:sz w:val="24"/>
-          <w:szCs w:val="24"/>
-        </w:rPr>
-        <w:t>Sookoor</w:t>
-      </w:r>
-      <w:proofErr w:type="spellEnd"/>
-      <w:r>
-        <w:rPr>
-          <w:rFonts w:ascii="Times New Roman" w:hAnsi="Times New Roman"/>
-          <w:b/>
-          <w:bCs/>
-          <w:color w:val="000000" w:themeColor="text1"/>
-          <w:sz w:val="24"/>
-          <w:szCs w:val="24"/>
-        </w:rPr>
-        <w:t>, T. I., Dawson, R., Stankovic, J. &amp; Whitehouse, K. 2011.</w:t>
+        <w:t>Hnat, T. W., Srinivasan, V., Lu, J., Sookoor, T. I., Dawson, R., Stankovic, J. &amp; Whitehouse, K. 2011.</w:t>
       </w:r>
       <w:r>
         <w:rPr>
@@ -22583,51 +21823,7 @@
           <w:szCs w:val="24"/>
           <w:lang w:val="en-IN" w:eastAsia="en-IN"/>
         </w:rPr>
-        <w:t>Proceedings of the 9th ACM Conference on Embedded Networked Sensor Systems (</w:t>
-      </w:r>
-      <w:proofErr w:type="spellStart"/>
-      <w:r>
-        <w:rPr>
-          <w:rFonts w:ascii="Times New Roman" w:eastAsia="Times New Roman" w:hAnsi="Times New Roman"/>
-          <w:color w:val="000000" w:themeColor="text1"/>
-          <w:sz w:val="24"/>
-          <w:szCs w:val="24"/>
-          <w:lang w:val="en-IN" w:eastAsia="en-IN"/>
-        </w:rPr>
-        <w:t>SenSys</w:t>
-      </w:r>
-      <w:proofErr w:type="spellEnd"/>
-      <w:r>
-        <w:rPr>
-          <w:rFonts w:ascii="Times New Roman" w:eastAsia="Times New Roman" w:hAnsi="Times New Roman"/>
-          <w:color w:val="000000" w:themeColor="text1"/>
-          <w:sz w:val="24"/>
-          <w:szCs w:val="24"/>
-          <w:lang w:val="en-IN" w:eastAsia="en-IN"/>
-        </w:rPr>
-        <w:t xml:space="preserve"> '11). Seattle, Washington. </w:t>
-      </w:r>
-      <w:proofErr w:type="spellStart"/>
-      <w:r>
-        <w:rPr>
-          <w:rFonts w:ascii="Times New Roman" w:eastAsia="Times New Roman" w:hAnsi="Times New Roman"/>
-          <w:color w:val="000000" w:themeColor="text1"/>
-          <w:sz w:val="24"/>
-          <w:szCs w:val="24"/>
-          <w:lang w:val="en-IN" w:eastAsia="en-IN"/>
-        </w:rPr>
-        <w:t>doi</w:t>
-      </w:r>
-      <w:proofErr w:type="spellEnd"/>
-      <w:r>
-        <w:rPr>
-          <w:rFonts w:ascii="Times New Roman" w:eastAsia="Times New Roman" w:hAnsi="Times New Roman"/>
-          <w:color w:val="000000" w:themeColor="text1"/>
-          <w:sz w:val="24"/>
-          <w:szCs w:val="24"/>
-          <w:lang w:val="en-IN" w:eastAsia="en-IN"/>
-        </w:rPr>
-        <w:t xml:space="preserve">: https://doi.org/10.1145/2070942.2070966 </w:t>
+        <w:t xml:space="preserve">Proceedings of the 9th ACM Conference on Embedded Networked Sensor Systems (SenSys '11). Seattle, Washington. doi: https://doi.org/10.1145/2070942.2070966 </w:t>
       </w:r>
     </w:p>
     <w:p>
@@ -22654,7 +21850,6 @@
         </w:rPr>
         <w:t>S</w:t>
       </w:r>
-      <w:proofErr w:type="spellStart"/>
       <w:r>
         <w:rPr>
           <w:rFonts w:ascii="Times New Roman" w:hAnsi="Times New Roman"/>
@@ -22664,19 +21859,7 @@
           <w:sz w:val="24"/>
           <w:szCs w:val="24"/>
         </w:rPr>
-        <w:t>tankovic</w:t>
-      </w:r>
-      <w:proofErr w:type="spellEnd"/>
-      <w:r>
-        <w:rPr>
-          <w:rFonts w:ascii="Times New Roman" w:hAnsi="Times New Roman"/>
-          <w:b/>
-          <w:bCs/>
-          <w:color w:val="000000" w:themeColor="text1"/>
-          <w:sz w:val="24"/>
-          <w:szCs w:val="24"/>
-        </w:rPr>
-        <w:t>, J. A.2014.</w:t>
+        <w:t>tankovic, J. A.2014.</w:t>
       </w:r>
       <w:r>
         <w:rPr>
@@ -22718,27 +21901,7 @@
           <w:sz w:val="24"/>
           <w:szCs w:val="24"/>
         </w:rPr>
-        <w:t xml:space="preserve"> The internet of trash: </w:t>
-      </w:r>
-      <w:proofErr w:type="spellStart"/>
-      <w:r>
-        <w:rPr>
-          <w:rFonts w:ascii="Times New Roman" w:hAnsi="Times New Roman"/>
-          <w:color w:val="000000" w:themeColor="text1"/>
-          <w:sz w:val="24"/>
-          <w:szCs w:val="24"/>
-        </w:rPr>
-        <w:t>Iot</w:t>
-      </w:r>
-      <w:proofErr w:type="spellEnd"/>
-      <w:r>
-        <w:rPr>
-          <w:rFonts w:ascii="Times New Roman" w:hAnsi="Times New Roman"/>
-          <w:color w:val="000000" w:themeColor="text1"/>
-          <w:sz w:val="24"/>
-          <w:szCs w:val="24"/>
-        </w:rPr>
-        <w:t xml:space="preserve"> has a looming e-waste problem. url:</w:t>
+        <w:t xml:space="preserve"> The internet of trash: Iot has a looming e-waste problem. url:</w:t>
       </w:r>
       <w:hyperlink r:id="rId13" w:history="1">
         <w:r>
@@ -22765,7 +21928,6 @@
           <w:szCs w:val="24"/>
         </w:rPr>
       </w:pPr>
-      <w:proofErr w:type="spellStart"/>
       <w:r>
         <w:rPr>
           <w:rFonts w:ascii="Times New Roman" w:hAnsi="Times New Roman"/>
@@ -22775,43 +21937,7 @@
           <w:sz w:val="24"/>
           <w:szCs w:val="24"/>
         </w:rPr>
-        <w:t>Baldé</w:t>
-      </w:r>
-      <w:proofErr w:type="spellEnd"/>
-      <w:r>
-        <w:rPr>
-          <w:rFonts w:ascii="Times New Roman" w:hAnsi="Times New Roman"/>
-          <w:b/>
-          <w:bCs/>
-          <w:color w:val="000000" w:themeColor="text1"/>
-          <w:sz w:val="24"/>
-          <w:szCs w:val="24"/>
-        </w:rPr>
-        <w:t xml:space="preserve">, C. P., Forti, V., Gray, V., </w:t>
-      </w:r>
-      <w:proofErr w:type="spellStart"/>
-      <w:r>
-        <w:rPr>
-          <w:rFonts w:ascii="Times New Roman" w:hAnsi="Times New Roman"/>
-          <w:b/>
-          <w:bCs/>
-          <w:color w:val="000000" w:themeColor="text1"/>
-          <w:sz w:val="24"/>
-          <w:szCs w:val="24"/>
-        </w:rPr>
-        <w:t>Kuehr</w:t>
-      </w:r>
-      <w:proofErr w:type="spellEnd"/>
-      <w:r>
-        <w:rPr>
-          <w:rFonts w:ascii="Times New Roman" w:hAnsi="Times New Roman"/>
-          <w:b/>
-          <w:bCs/>
-          <w:color w:val="000000" w:themeColor="text1"/>
-          <w:sz w:val="24"/>
-          <w:szCs w:val="24"/>
-        </w:rPr>
-        <w:t>, R. &amp; Stegmann, P. 2017.</w:t>
+        <w:t>Baldé, C. P., Forti, V., Gray, V., Kuehr, R. &amp; Stegmann, P. 2017.</w:t>
       </w:r>
       <w:r>
         <w:rPr>
@@ -22836,7 +21962,6 @@
           <w:szCs w:val="24"/>
         </w:rPr>
       </w:pPr>
-      <w:proofErr w:type="spellStart"/>
       <w:r>
         <w:rPr>
           <w:rFonts w:ascii="Times New Roman" w:hAnsi="Times New Roman"/>
@@ -22846,19 +21971,7 @@
           <w:sz w:val="24"/>
           <w:szCs w:val="24"/>
         </w:rPr>
-        <w:t>Lemonbeat</w:t>
-      </w:r>
-      <w:proofErr w:type="spellEnd"/>
-      <w:r>
-        <w:rPr>
-          <w:rFonts w:ascii="Times New Roman" w:hAnsi="Times New Roman"/>
-          <w:b/>
-          <w:bCs/>
-          <w:color w:val="000000" w:themeColor="text1"/>
-          <w:sz w:val="24"/>
-          <w:szCs w:val="24"/>
-        </w:rPr>
-        <w:t xml:space="preserve"> Editorial Staff2018</w:t>
+        <w:t>Lemonbeat Editorial Staff2018</w:t>
       </w:r>
       <w:r>
         <w:rPr>
@@ -22894,7 +22007,6 @@
           <w:szCs w:val="24"/>
         </w:rPr>
       </w:pPr>
-      <w:proofErr w:type="spellStart"/>
       <w:r>
         <w:rPr>
           <w:rFonts w:ascii="Times New Roman" w:hAnsi="Times New Roman"/>
@@ -22915,91 +22027,7 @@
           <w:sz w:val="24"/>
           <w:szCs w:val="24"/>
         </w:rPr>
-        <w:t>iftler</w:t>
-      </w:r>
-      <w:proofErr w:type="spellEnd"/>
-      <w:r>
-        <w:rPr>
-          <w:rFonts w:ascii="Times New Roman" w:hAnsi="Times New Roman"/>
-          <w:b/>
-          <w:bCs/>
-          <w:color w:val="000000" w:themeColor="text1"/>
-          <w:sz w:val="24"/>
-          <w:szCs w:val="24"/>
-        </w:rPr>
-        <w:t xml:space="preserve">, B. S., </w:t>
-      </w:r>
-      <w:proofErr w:type="spellStart"/>
-      <w:r>
-        <w:rPr>
-          <w:rFonts w:ascii="Times New Roman" w:hAnsi="Times New Roman"/>
-          <w:b/>
-          <w:bCs/>
-          <w:color w:val="000000" w:themeColor="text1"/>
-          <w:sz w:val="24"/>
-          <w:szCs w:val="24"/>
-        </w:rPr>
-        <w:t>Dikmese</w:t>
-      </w:r>
-      <w:proofErr w:type="spellEnd"/>
-      <w:r>
-        <w:rPr>
-          <w:rFonts w:ascii="Times New Roman" w:hAnsi="Times New Roman"/>
-          <w:b/>
-          <w:bCs/>
-          <w:color w:val="000000" w:themeColor="text1"/>
-          <w:sz w:val="24"/>
-          <w:szCs w:val="24"/>
-        </w:rPr>
-        <w:t xml:space="preserve">, S., </w:t>
-      </w:r>
-      <w:proofErr w:type="spellStart"/>
-      <w:r>
-        <w:rPr>
-          <w:rFonts w:ascii="Times New Roman" w:hAnsi="Times New Roman"/>
-          <w:b/>
-          <w:bCs/>
-          <w:color w:val="000000" w:themeColor="text1"/>
-          <w:sz w:val="24"/>
-          <w:szCs w:val="24"/>
-        </w:rPr>
-        <w:t>Guvenc</w:t>
-      </w:r>
-      <w:proofErr w:type="spellEnd"/>
-      <w:r>
-        <w:rPr>
-          <w:rFonts w:ascii="Times New Roman" w:hAnsi="Times New Roman"/>
-          <w:b/>
-          <w:bCs/>
-          <w:color w:val="000000" w:themeColor="text1"/>
-          <w:sz w:val="24"/>
-          <w:szCs w:val="24"/>
-        </w:rPr>
-        <w:t xml:space="preserve">, A., </w:t>
-      </w:r>
-      <w:proofErr w:type="spellStart"/>
-      <w:r>
-        <w:rPr>
-          <w:rFonts w:ascii="Times New Roman" w:hAnsi="Times New Roman"/>
-          <w:b/>
-          <w:bCs/>
-          <w:color w:val="000000" w:themeColor="text1"/>
-          <w:sz w:val="24"/>
-          <w:szCs w:val="24"/>
-        </w:rPr>
-        <w:t>Akkaya</w:t>
-      </w:r>
-      <w:proofErr w:type="spellEnd"/>
-      <w:r>
-        <w:rPr>
-          <w:rFonts w:ascii="Times New Roman" w:hAnsi="Times New Roman"/>
-          <w:b/>
-          <w:bCs/>
-          <w:color w:val="000000" w:themeColor="text1"/>
-          <w:sz w:val="24"/>
-          <w:szCs w:val="24"/>
-        </w:rPr>
-        <w:t>, K. &amp; Kadri, A. 2018</w:t>
+        <w:t>iftler, B. S., Dikmese, S., Guvenc, A., Akkaya, K. &amp; Kadri, A. 2018</w:t>
       </w:r>
       <w:r>
         <w:rPr>
@@ -23023,7 +22051,6 @@
           <w:szCs w:val="24"/>
         </w:rPr>
       </w:pPr>
-      <w:proofErr w:type="spellStart"/>
       <w:r>
         <w:rPr>
           <w:rFonts w:ascii="Times New Roman" w:hAnsi="Times New Roman"/>
@@ -23033,19 +22060,7 @@
           <w:sz w:val="24"/>
           <w:szCs w:val="24"/>
         </w:rPr>
-        <w:t>Salimi</w:t>
-      </w:r>
-      <w:proofErr w:type="spellEnd"/>
-      <w:r>
-        <w:rPr>
-          <w:rFonts w:ascii="Times New Roman" w:hAnsi="Times New Roman"/>
-          <w:b/>
-          <w:bCs/>
-          <w:color w:val="000000" w:themeColor="text1"/>
-          <w:sz w:val="24"/>
-          <w:szCs w:val="24"/>
-        </w:rPr>
-        <w:t>, S., Liu, Z. &amp; Hammad, A. 2019.</w:t>
+        <w:t>Salimi, S., Liu, Z. &amp; Hammad, A. 2019.</w:t>
       </w:r>
       <w:r>
         <w:rPr>
@@ -23111,9 +22126,8 @@
           <w:sz w:val="24"/>
           <w:szCs w:val="24"/>
         </w:rPr>
-        <w:t xml:space="preserve">garwal, A. A., </w:t>
-      </w:r>
-      <w:proofErr w:type="spellStart"/>
+        <w:t>garwal, A. A., Munigala, V. &amp; Ramamritham, K. 2016</w:t>
+      </w:r>
       <w:r>
         <w:rPr>
           <w:rFonts w:ascii="Times New Roman" w:hAnsi="Times New Roman"/>
@@ -23123,9 +22137,8 @@
           <w:sz w:val="24"/>
           <w:szCs w:val="24"/>
         </w:rPr>
-        <w:t>Munigala</w:t>
-      </w:r>
-      <w:proofErr w:type="spellEnd"/>
+        <w:t>b</w:t>
+      </w:r>
       <w:r>
         <w:rPr>
           <w:rFonts w:ascii="Times New Roman" w:hAnsi="Times New Roman"/>
@@ -23135,52 +22148,6 @@
           <w:sz w:val="24"/>
           <w:szCs w:val="24"/>
         </w:rPr>
-        <w:t xml:space="preserve">, V. &amp; </w:t>
-      </w:r>
-      <w:proofErr w:type="spellStart"/>
-      <w:r>
-        <w:rPr>
-          <w:rFonts w:ascii="Times New Roman" w:hAnsi="Times New Roman"/>
-          <w:b/>
-          <w:bCs/>
-          <w:color w:val="000000" w:themeColor="text1"/>
-          <w:sz w:val="24"/>
-          <w:szCs w:val="24"/>
-        </w:rPr>
-        <w:t>Ramamritham</w:t>
-      </w:r>
-      <w:proofErr w:type="spellEnd"/>
-      <w:r>
-        <w:rPr>
-          <w:rFonts w:ascii="Times New Roman" w:hAnsi="Times New Roman"/>
-          <w:b/>
-          <w:bCs/>
-          <w:color w:val="000000" w:themeColor="text1"/>
-          <w:sz w:val="24"/>
-          <w:szCs w:val="24"/>
-        </w:rPr>
-        <w:t>, K. 2016</w:t>
-      </w:r>
-      <w:r>
-        <w:rPr>
-          <w:rFonts w:ascii="Times New Roman" w:hAnsi="Times New Roman"/>
-          <w:b/>
-          <w:bCs/>
-          <w:color w:val="000000" w:themeColor="text1"/>
-          <w:sz w:val="24"/>
-          <w:szCs w:val="24"/>
-        </w:rPr>
-        <w:t>b</w:t>
-      </w:r>
-      <w:r>
-        <w:rPr>
-          <w:rFonts w:ascii="Times New Roman" w:hAnsi="Times New Roman"/>
-          <w:b/>
-          <w:bCs/>
-          <w:color w:val="000000" w:themeColor="text1"/>
-          <w:sz w:val="24"/>
-          <w:szCs w:val="24"/>
-        </w:rPr>
         <w:t>.</w:t>
       </w:r>
       <w:r>
@@ -23190,47 +22157,7 @@
           <w:sz w:val="24"/>
           <w:szCs w:val="24"/>
         </w:rPr>
-        <w:t xml:space="preserve"> Observability: A Principled Approach to Provisioning Sensors in Buildings.  Proceedings of the 3rd ACM International Conference on Systems for Energy-Efficient Built Environments (</w:t>
-      </w:r>
-      <w:proofErr w:type="spellStart"/>
-      <w:r>
-        <w:rPr>
-          <w:rFonts w:ascii="Times New Roman" w:hAnsi="Times New Roman"/>
-          <w:color w:val="000000" w:themeColor="text1"/>
-          <w:sz w:val="24"/>
-          <w:szCs w:val="24"/>
-        </w:rPr>
-        <w:t>BuildSys</w:t>
-      </w:r>
-      <w:proofErr w:type="spellEnd"/>
-      <w:r>
-        <w:rPr>
-          <w:rFonts w:ascii="Times New Roman" w:hAnsi="Times New Roman"/>
-          <w:color w:val="000000" w:themeColor="text1"/>
-          <w:sz w:val="24"/>
-          <w:szCs w:val="24"/>
-        </w:rPr>
-        <w:t xml:space="preserve"> '16). Stanford, California, USA. </w:t>
-      </w:r>
-      <w:proofErr w:type="spellStart"/>
-      <w:r>
-        <w:rPr>
-          <w:rFonts w:ascii="Times New Roman" w:hAnsi="Times New Roman"/>
-          <w:color w:val="000000" w:themeColor="text1"/>
-          <w:sz w:val="24"/>
-          <w:szCs w:val="24"/>
-        </w:rPr>
-        <w:t>doi</w:t>
-      </w:r>
-      <w:proofErr w:type="spellEnd"/>
-      <w:r>
-        <w:rPr>
-          <w:rFonts w:ascii="Times New Roman" w:hAnsi="Times New Roman"/>
-          <w:color w:val="000000" w:themeColor="text1"/>
-          <w:sz w:val="24"/>
-          <w:szCs w:val="24"/>
-        </w:rPr>
-        <w:t xml:space="preserve">: </w:t>
+        <w:t xml:space="preserve"> Observability: A Principled Approach to Provisioning Sensors in Buildings.  Proceedings of the 3rd ACM International Conference on Systems for Energy-Efficient Built Environments (BuildSys '16). Stanford, California, USA. doi: </w:t>
       </w:r>
       <w:hyperlink r:id="rId16" w:history="1">
         <w:r>
@@ -23275,27 +22202,7 @@
           <w:sz w:val="24"/>
           <w:szCs w:val="24"/>
         </w:rPr>
-        <w:t xml:space="preserve"> </w:t>
-      </w:r>
-      <w:proofErr w:type="spellStart"/>
-      <w:r>
-        <w:rPr>
-          <w:rFonts w:ascii="Times New Roman" w:hAnsi="Times New Roman"/>
-          <w:color w:val="000000" w:themeColor="text1"/>
-          <w:sz w:val="24"/>
-          <w:szCs w:val="24"/>
-        </w:rPr>
-        <w:t>PuLP</w:t>
-      </w:r>
-      <w:proofErr w:type="spellEnd"/>
-      <w:r>
-        <w:rPr>
-          <w:rFonts w:ascii="Times New Roman" w:hAnsi="Times New Roman"/>
-          <w:color w:val="000000" w:themeColor="text1"/>
-          <w:sz w:val="24"/>
-          <w:szCs w:val="24"/>
-        </w:rPr>
-        <w:t>: a linear programming toolkit for python. The University of Auckland, Auckland, New Zealand.</w:t>
+        <w:t xml:space="preserve"> PuLP: a linear programming toolkit for python. The University of Auckland, Auckland, New Zealand.</w:t>
       </w:r>
     </w:p>
     <w:p>
@@ -23310,7 +22217,6 @@
           <w:szCs w:val="24"/>
         </w:rPr>
       </w:pPr>
-      <w:proofErr w:type="spellStart"/>
       <w:r>
         <w:rPr>
           <w:rFonts w:ascii="Times New Roman" w:hAnsi="Times New Roman"/>
@@ -23320,96 +22226,16 @@
           <w:sz w:val="24"/>
           <w:szCs w:val="24"/>
         </w:rPr>
-        <w:t>Zanella</w:t>
-      </w:r>
-      <w:proofErr w:type="spellEnd"/>
-      <w:r>
-        <w:rPr>
-          <w:rFonts w:ascii="Times New Roman" w:hAnsi="Times New Roman"/>
-          <w:b/>
-          <w:bCs/>
-          <w:color w:val="000000" w:themeColor="text1"/>
-          <w:sz w:val="24"/>
-          <w:szCs w:val="24"/>
-        </w:rPr>
-        <w:t xml:space="preserve">, A., Bui, N., Castellani, A., </w:t>
-      </w:r>
-      <w:proofErr w:type="spellStart"/>
-      <w:r>
-        <w:rPr>
-          <w:rFonts w:ascii="Times New Roman" w:hAnsi="Times New Roman"/>
-          <w:b/>
-          <w:bCs/>
-          <w:color w:val="000000" w:themeColor="text1"/>
-          <w:sz w:val="24"/>
-          <w:szCs w:val="24"/>
-        </w:rPr>
-        <w:t>Vangelista</w:t>
-      </w:r>
-      <w:proofErr w:type="spellEnd"/>
-      <w:r>
-        <w:rPr>
-          <w:rFonts w:ascii="Times New Roman" w:hAnsi="Times New Roman"/>
-          <w:b/>
-          <w:bCs/>
-          <w:color w:val="000000" w:themeColor="text1"/>
-          <w:sz w:val="24"/>
-          <w:szCs w:val="24"/>
-        </w:rPr>
-        <w:t xml:space="preserve"> L. &amp; </w:t>
-      </w:r>
-      <w:proofErr w:type="spellStart"/>
-      <w:r>
-        <w:rPr>
-          <w:rFonts w:ascii="Times New Roman" w:hAnsi="Times New Roman"/>
-          <w:b/>
-          <w:bCs/>
-          <w:color w:val="000000" w:themeColor="text1"/>
-          <w:sz w:val="24"/>
-          <w:szCs w:val="24"/>
-        </w:rPr>
-        <w:t>Zorzi</w:t>
-      </w:r>
-      <w:proofErr w:type="spellEnd"/>
-      <w:r>
-        <w:rPr>
-          <w:rFonts w:ascii="Times New Roman" w:hAnsi="Times New Roman"/>
-          <w:b/>
-          <w:bCs/>
-          <w:color w:val="000000" w:themeColor="text1"/>
-          <w:sz w:val="24"/>
-          <w:szCs w:val="24"/>
-        </w:rPr>
-        <w:t>, M. 2014.</w:t>
-      </w:r>
-      <w:r>
-        <w:rPr>
-          <w:rFonts w:ascii="Times New Roman" w:hAnsi="Times New Roman"/>
-          <w:color w:val="000000" w:themeColor="text1"/>
-          <w:sz w:val="24"/>
-          <w:szCs w:val="24"/>
-        </w:rPr>
-        <w:t xml:space="preserve"> Internet of Things for Smart Cities. IEEE Internet of Things Journal 1: 22-32. </w:t>
-      </w:r>
-      <w:proofErr w:type="spellStart"/>
-      <w:r>
-        <w:rPr>
-          <w:rFonts w:ascii="Times New Roman" w:hAnsi="Times New Roman"/>
-          <w:color w:val="000000" w:themeColor="text1"/>
-          <w:sz w:val="24"/>
-          <w:szCs w:val="24"/>
-        </w:rPr>
-        <w:t>doi</w:t>
-      </w:r>
-      <w:proofErr w:type="spellEnd"/>
-      <w:r>
-        <w:rPr>
-          <w:rFonts w:ascii="Times New Roman" w:hAnsi="Times New Roman"/>
-          <w:color w:val="000000" w:themeColor="text1"/>
-          <w:sz w:val="24"/>
-          <w:szCs w:val="24"/>
-        </w:rPr>
-        <w:t>: 10.1109/JIOT.2014.2306328</w:t>
+        <w:t>Zanella, A., Bui, N., Castellani, A., Vangelista L. &amp; Zorzi, M. 2014.</w:t>
+      </w:r>
+      <w:r>
+        <w:rPr>
+          <w:rFonts w:ascii="Times New Roman" w:hAnsi="Times New Roman"/>
+          <w:color w:val="000000" w:themeColor="text1"/>
+          <w:sz w:val="24"/>
+          <w:szCs w:val="24"/>
+        </w:rPr>
+        <w:t xml:space="preserve"> Internet of Things for Smart Cities. IEEE Internet of Things Journal 1: 22-32. doi: 10.1109/JIOT.2014.2306328</w:t>
       </w:r>
     </w:p>
     <w:p>
@@ -23444,55 +22270,7 @@
           <w:sz w:val="24"/>
           <w:szCs w:val="24"/>
         </w:rPr>
-        <w:t>l-</w:t>
-      </w:r>
-      <w:proofErr w:type="spellStart"/>
-      <w:r>
-        <w:rPr>
-          <w:rFonts w:ascii="Times New Roman" w:hAnsi="Times New Roman"/>
-          <w:b/>
-          <w:bCs/>
-          <w:color w:val="000000" w:themeColor="text1"/>
-          <w:sz w:val="24"/>
-          <w:szCs w:val="24"/>
-        </w:rPr>
-        <w:t>Shafie</w:t>
-      </w:r>
-      <w:proofErr w:type="spellEnd"/>
-      <w:r>
-        <w:rPr>
-          <w:rFonts w:ascii="Times New Roman" w:hAnsi="Times New Roman"/>
-          <w:b/>
-          <w:bCs/>
-          <w:color w:val="000000" w:themeColor="text1"/>
-          <w:sz w:val="24"/>
-          <w:szCs w:val="24"/>
-        </w:rPr>
-        <w:t xml:space="preserve">, M. &amp; </w:t>
-      </w:r>
-      <w:proofErr w:type="spellStart"/>
-      <w:r>
-        <w:rPr>
-          <w:rFonts w:ascii="Times New Roman" w:hAnsi="Times New Roman"/>
-          <w:b/>
-          <w:bCs/>
-          <w:color w:val="000000" w:themeColor="text1"/>
-          <w:sz w:val="24"/>
-          <w:szCs w:val="24"/>
-        </w:rPr>
-        <w:t>Fakeih</w:t>
-      </w:r>
-      <w:proofErr w:type="spellEnd"/>
-      <w:r>
-        <w:rPr>
-          <w:rFonts w:ascii="Times New Roman" w:hAnsi="Times New Roman"/>
-          <w:b/>
-          <w:bCs/>
-          <w:color w:val="000000" w:themeColor="text1"/>
-          <w:sz w:val="24"/>
-          <w:szCs w:val="24"/>
-        </w:rPr>
-        <w:t>, L. 2018.</w:t>
+        <w:t>l-Shafie, M. &amp; Fakeih, L. 2018.</w:t>
       </w:r>
       <w:r>
         <w:rPr>
@@ -23520,27 +22298,7 @@
           <w:sz w:val="24"/>
           <w:szCs w:val="24"/>
         </w:rPr>
-        <w:t xml:space="preserve"> International Conference on Learning and Technology (L&amp;T). Jeddah, Saudi Arabia. </w:t>
-      </w:r>
-      <w:proofErr w:type="spellStart"/>
-      <w:r>
-        <w:rPr>
-          <w:rFonts w:ascii="Times New Roman" w:hAnsi="Times New Roman"/>
-          <w:color w:val="000000" w:themeColor="text1"/>
-          <w:sz w:val="24"/>
-          <w:szCs w:val="24"/>
-        </w:rPr>
-        <w:t>doi</w:t>
-      </w:r>
-      <w:proofErr w:type="spellEnd"/>
-      <w:r>
-        <w:rPr>
-          <w:rFonts w:ascii="Times New Roman" w:hAnsi="Times New Roman"/>
-          <w:color w:val="000000" w:themeColor="text1"/>
-          <w:sz w:val="24"/>
-          <w:szCs w:val="24"/>
-        </w:rPr>
-        <w:t>: 10.1109/LT.2018.8368501</w:t>
+        <w:t xml:space="preserve"> International Conference on Learning and Technology (L&amp;T). Jeddah, Saudi Arabia. doi: 10.1109/LT.2018.8368501</w:t>
       </w:r>
     </w:p>
     <w:p>
@@ -23584,47 +22342,7 @@
           <w:sz w:val="24"/>
           <w:szCs w:val="24"/>
         </w:rPr>
-        <w:t xml:space="preserve"> Towards an IoT Big Data Analytics Framework: Smart Buildings Systems. IEEE 18th International Conference on High Performance Computing and Communications; IEEE 14th International Conference on Smart City; IEEE 2nd International Conference on Data Science and Systems (HPCC/</w:t>
-      </w:r>
-      <w:proofErr w:type="spellStart"/>
-      <w:r>
-        <w:rPr>
-          <w:rFonts w:ascii="Times New Roman" w:hAnsi="Times New Roman"/>
-          <w:color w:val="000000" w:themeColor="text1"/>
-          <w:sz w:val="24"/>
-          <w:szCs w:val="24"/>
-        </w:rPr>
-        <w:t>SmartCity</w:t>
-      </w:r>
-      <w:proofErr w:type="spellEnd"/>
-      <w:r>
-        <w:rPr>
-          <w:rFonts w:ascii="Times New Roman" w:hAnsi="Times New Roman"/>
-          <w:color w:val="000000" w:themeColor="text1"/>
-          <w:sz w:val="24"/>
-          <w:szCs w:val="24"/>
-        </w:rPr>
-        <w:t xml:space="preserve">/DSS). Sydney, NSW. </w:t>
-      </w:r>
-      <w:proofErr w:type="spellStart"/>
-      <w:r>
-        <w:rPr>
-          <w:rFonts w:ascii="Times New Roman" w:hAnsi="Times New Roman"/>
-          <w:color w:val="000000" w:themeColor="text1"/>
-          <w:sz w:val="24"/>
-          <w:szCs w:val="24"/>
-        </w:rPr>
-        <w:t>doi</w:t>
-      </w:r>
-      <w:proofErr w:type="spellEnd"/>
-      <w:r>
-        <w:rPr>
-          <w:rFonts w:ascii="Times New Roman" w:hAnsi="Times New Roman"/>
-          <w:color w:val="000000" w:themeColor="text1"/>
-          <w:sz w:val="24"/>
-          <w:szCs w:val="24"/>
-        </w:rPr>
-        <w:t>:  10.1109/HPCC-SmartCity-DSS.2016.0188.</w:t>
+        <w:t xml:space="preserve"> Towards an IoT Big Data Analytics Framework: Smart Buildings Systems. IEEE 18th International Conference on High Performance Computing and Communications; IEEE 14th International Conference on Smart City; IEEE 2nd International Conference on Data Science and Systems (HPCC/SmartCity/DSS). Sydney, NSW. doi:  10.1109/HPCC-SmartCity-DSS.2016.0188.</w:t>
       </w:r>
     </w:p>
     <w:p>
@@ -23648,31 +22366,7 @@
           <w:sz w:val="24"/>
           <w:szCs w:val="24"/>
         </w:rPr>
-        <w:t xml:space="preserve">Biljana, L. R. S. &amp; </w:t>
-      </w:r>
-      <w:proofErr w:type="spellStart"/>
-      <w:r>
-        <w:rPr>
-          <w:rFonts w:ascii="Times New Roman" w:hAnsi="Times New Roman"/>
-          <w:b/>
-          <w:bCs/>
-          <w:color w:val="000000" w:themeColor="text1"/>
-          <w:sz w:val="24"/>
-          <w:szCs w:val="24"/>
-        </w:rPr>
-        <w:t>Kire</w:t>
-      </w:r>
-      <w:proofErr w:type="spellEnd"/>
-      <w:r>
-        <w:rPr>
-          <w:rFonts w:ascii="Times New Roman" w:hAnsi="Times New Roman"/>
-          <w:b/>
-          <w:bCs/>
-          <w:color w:val="000000" w:themeColor="text1"/>
-          <w:sz w:val="24"/>
-          <w:szCs w:val="24"/>
-        </w:rPr>
-        <w:t xml:space="preserve"> V. T. 2017.</w:t>
+        <w:t>Biljana, L. R. S. &amp; Kire V. T. 2017.</w:t>
       </w:r>
       <w:r>
         <w:rPr>
@@ -23696,7 +22390,6 @@
           <w:szCs w:val="24"/>
         </w:rPr>
       </w:pPr>
-      <w:proofErr w:type="spellStart"/>
       <w:r>
         <w:rPr>
           <w:rFonts w:ascii="Times New Roman" w:hAnsi="Times New Roman"/>
@@ -23706,96 +22399,16 @@
           <w:sz w:val="24"/>
           <w:szCs w:val="24"/>
         </w:rPr>
-        <w:t>Minoli</w:t>
-      </w:r>
-      <w:proofErr w:type="spellEnd"/>
-      <w:r>
-        <w:rPr>
-          <w:rFonts w:ascii="Times New Roman" w:hAnsi="Times New Roman"/>
-          <w:b/>
-          <w:bCs/>
-          <w:color w:val="000000" w:themeColor="text1"/>
-          <w:sz w:val="24"/>
-          <w:szCs w:val="24"/>
-        </w:rPr>
-        <w:t xml:space="preserve">, D., </w:t>
-      </w:r>
-      <w:proofErr w:type="spellStart"/>
-      <w:r>
-        <w:rPr>
-          <w:rFonts w:ascii="Times New Roman" w:hAnsi="Times New Roman"/>
-          <w:b/>
-          <w:bCs/>
-          <w:color w:val="000000" w:themeColor="text1"/>
-          <w:sz w:val="24"/>
-          <w:szCs w:val="24"/>
-        </w:rPr>
-        <w:t>Sohraby</w:t>
-      </w:r>
-      <w:proofErr w:type="spellEnd"/>
-      <w:r>
-        <w:rPr>
-          <w:rFonts w:ascii="Times New Roman" w:hAnsi="Times New Roman"/>
-          <w:b/>
-          <w:bCs/>
-          <w:color w:val="000000" w:themeColor="text1"/>
-          <w:sz w:val="24"/>
-          <w:szCs w:val="24"/>
-        </w:rPr>
-        <w:t xml:space="preserve">, K. &amp; </w:t>
-      </w:r>
-      <w:proofErr w:type="spellStart"/>
-      <w:r>
-        <w:rPr>
-          <w:rFonts w:ascii="Times New Roman" w:hAnsi="Times New Roman"/>
-          <w:b/>
-          <w:bCs/>
-          <w:color w:val="000000" w:themeColor="text1"/>
-          <w:sz w:val="24"/>
-          <w:szCs w:val="24"/>
-        </w:rPr>
-        <w:t>Occhiogrosso</w:t>
-      </w:r>
-      <w:proofErr w:type="spellEnd"/>
-      <w:r>
-        <w:rPr>
-          <w:rFonts w:ascii="Times New Roman" w:hAnsi="Times New Roman"/>
-          <w:b/>
-          <w:bCs/>
-          <w:color w:val="000000" w:themeColor="text1"/>
-          <w:sz w:val="24"/>
-          <w:szCs w:val="24"/>
-        </w:rPr>
-        <w:t>, B. 2017.</w:t>
-      </w:r>
-      <w:r>
-        <w:rPr>
-          <w:rFonts w:ascii="Times New Roman" w:hAnsi="Times New Roman"/>
-          <w:color w:val="000000" w:themeColor="text1"/>
-          <w:sz w:val="24"/>
-          <w:szCs w:val="24"/>
-        </w:rPr>
-        <w:t xml:space="preserve"> IoT Considerations, Requirements, and Architectures for Smart Buildings—Energy Optimization and Next-Generation Building Management Systems. IEEE Internet of Things Journal 4: 269-283. </w:t>
-      </w:r>
-      <w:proofErr w:type="spellStart"/>
-      <w:r>
-        <w:rPr>
-          <w:rFonts w:ascii="Times New Roman" w:hAnsi="Times New Roman"/>
-          <w:color w:val="000000" w:themeColor="text1"/>
-          <w:sz w:val="24"/>
-          <w:szCs w:val="24"/>
-        </w:rPr>
-        <w:t>doi</w:t>
-      </w:r>
-      <w:proofErr w:type="spellEnd"/>
-      <w:r>
-        <w:rPr>
-          <w:rFonts w:ascii="Times New Roman" w:hAnsi="Times New Roman"/>
-          <w:color w:val="000000" w:themeColor="text1"/>
-          <w:sz w:val="24"/>
-          <w:szCs w:val="24"/>
-        </w:rPr>
-        <w:t>: 10.1109/JIOT.2017.2647881</w:t>
+        <w:t>Minoli, D., Sohraby, K. &amp; Occhiogrosso, B. 2017.</w:t>
+      </w:r>
+      <w:r>
+        <w:rPr>
+          <w:rFonts w:ascii="Times New Roman" w:hAnsi="Times New Roman"/>
+          <w:color w:val="000000" w:themeColor="text1"/>
+          <w:sz w:val="24"/>
+          <w:szCs w:val="24"/>
+        </w:rPr>
+        <w:t xml:space="preserve"> IoT Considerations, Requirements, and Architectures for Smart Buildings—Energy Optimization and Next-Generation Building Management Systems. IEEE Internet of Things Journal 4: 269-283. doi: 10.1109/JIOT.2017.2647881</w:t>
       </w:r>
     </w:p>
     <w:p>
@@ -23820,60 +22433,16 @@
           <w:szCs w:val="24"/>
         </w:rPr>
         <w:lastRenderedPageBreak/>
-        <w:t xml:space="preserve">Lin, K., Chen, M., Deng, J., Hassan, M. M. &amp; </w:t>
-      </w:r>
-      <w:proofErr w:type="spellStart"/>
-      <w:r>
-        <w:rPr>
-          <w:rFonts w:ascii="Times New Roman" w:hAnsi="Times New Roman"/>
-          <w:b/>
-          <w:bCs/>
-          <w:color w:val="000000" w:themeColor="text1"/>
-          <w:sz w:val="24"/>
-          <w:szCs w:val="24"/>
-        </w:rPr>
-        <w:t>Fortino</w:t>
-      </w:r>
-      <w:proofErr w:type="spellEnd"/>
-      <w:r>
-        <w:rPr>
-          <w:rFonts w:ascii="Times New Roman" w:hAnsi="Times New Roman"/>
-          <w:b/>
-          <w:bCs/>
-          <w:color w:val="000000" w:themeColor="text1"/>
-          <w:sz w:val="24"/>
-          <w:szCs w:val="24"/>
-        </w:rPr>
-        <w:t>, G. 2016.</w:t>
-      </w:r>
-      <w:r>
-        <w:rPr>
-          <w:rFonts w:ascii="Times New Roman" w:hAnsi="Times New Roman"/>
-          <w:color w:val="000000" w:themeColor="text1"/>
-          <w:sz w:val="24"/>
-          <w:szCs w:val="24"/>
-        </w:rPr>
-        <w:t xml:space="preserve"> Enhanced Fingerprinting and Trajectory Prediction for IoT Localization in Smart Buildings. IEEE Transactions on Automation Science and Engineering 13: 1294-1307. </w:t>
-      </w:r>
-      <w:proofErr w:type="spellStart"/>
-      <w:r>
-        <w:rPr>
-          <w:rFonts w:ascii="Times New Roman" w:hAnsi="Times New Roman"/>
-          <w:color w:val="000000" w:themeColor="text1"/>
-          <w:sz w:val="24"/>
-          <w:szCs w:val="24"/>
-        </w:rPr>
-        <w:t>doi</w:t>
-      </w:r>
-      <w:proofErr w:type="spellEnd"/>
-      <w:r>
-        <w:rPr>
-          <w:rFonts w:ascii="Times New Roman" w:hAnsi="Times New Roman"/>
-          <w:color w:val="000000" w:themeColor="text1"/>
-          <w:sz w:val="24"/>
-          <w:szCs w:val="24"/>
-        </w:rPr>
-        <w:t>: 10.1109/TASE.2016.2543242</w:t>
+        <w:t>Lin, K., Chen, M., Deng, J., Hassan, M. M. &amp; Fortino, G. 2016.</w:t>
+      </w:r>
+      <w:r>
+        <w:rPr>
+          <w:rFonts w:ascii="Times New Roman" w:hAnsi="Times New Roman"/>
+          <w:color w:val="000000" w:themeColor="text1"/>
+          <w:sz w:val="24"/>
+          <w:szCs w:val="24"/>
+        </w:rPr>
+        <w:t xml:space="preserve"> Enhanced Fingerprinting and Trajectory Prediction for IoT Localization in Smart Buildings. IEEE Transactions on Automation Science and Engineering 13: 1294-1307. doi: 10.1109/TASE.2016.2543242</w:t>
       </w:r>
     </w:p>
     <w:p>
@@ -23974,9 +22543,8 @@
           <w:sz w:val="24"/>
           <w:szCs w:val="24"/>
         </w:rPr>
-        <w:t xml:space="preserve"> </w:t>
-      </w:r>
-      <w:proofErr w:type="spellStart"/>
+        <w:t xml:space="preserve"> Bernabé,</w:t>
+      </w:r>
       <w:r>
         <w:rPr>
           <w:rFonts w:ascii="Times New Roman" w:hAnsi="Times New Roman"/>
@@ -23986,9 +22554,8 @@
           <w:sz w:val="24"/>
           <w:szCs w:val="24"/>
         </w:rPr>
-        <w:t>Bernabé</w:t>
-      </w:r>
-      <w:proofErr w:type="spellEnd"/>
+        <w:t xml:space="preserve"> J. B.,</w:t>
+      </w:r>
       <w:r>
         <w:rPr>
           <w:rFonts w:ascii="Times New Roman" w:hAnsi="Times New Roman"/>
@@ -23998,7 +22565,7 @@
           <w:sz w:val="24"/>
           <w:szCs w:val="24"/>
         </w:rPr>
-        <w:t>,</w:t>
+        <w:t xml:space="preserve"> Carrillo,</w:t>
       </w:r>
       <w:r>
         <w:rPr>
@@ -24009,7 +22576,7 @@
           <w:sz w:val="24"/>
           <w:szCs w:val="24"/>
         </w:rPr>
-        <w:t xml:space="preserve"> J. B.,</w:t>
+        <w:t xml:space="preserve"> D. G. &amp;</w:t>
       </w:r>
       <w:r>
         <w:rPr>
@@ -24020,53 +22587,7 @@
           <w:sz w:val="24"/>
           <w:szCs w:val="24"/>
         </w:rPr>
-        <w:t xml:space="preserve"> Carrillo,</w:t>
-      </w:r>
-      <w:r>
-        <w:rPr>
-          <w:rFonts w:ascii="Times New Roman" w:hAnsi="Times New Roman"/>
-          <w:b/>
-          <w:bCs/>
-          <w:color w:val="000000" w:themeColor="text1"/>
-          <w:sz w:val="24"/>
-          <w:szCs w:val="24"/>
-        </w:rPr>
-        <w:t xml:space="preserve"> D. G. &amp;</w:t>
-      </w:r>
-      <w:r>
-        <w:rPr>
-          <w:rFonts w:ascii="Times New Roman" w:hAnsi="Times New Roman"/>
-          <w:b/>
-          <w:bCs/>
-          <w:color w:val="000000" w:themeColor="text1"/>
-          <w:sz w:val="24"/>
-          <w:szCs w:val="24"/>
-        </w:rPr>
-        <w:t xml:space="preserve"> </w:t>
-      </w:r>
-      <w:proofErr w:type="spellStart"/>
-      <w:r>
-        <w:rPr>
-          <w:rFonts w:ascii="Times New Roman" w:hAnsi="Times New Roman"/>
-          <w:b/>
-          <w:bCs/>
-          <w:color w:val="000000" w:themeColor="text1"/>
-          <w:sz w:val="24"/>
-          <w:szCs w:val="24"/>
-        </w:rPr>
-        <w:t>Skarmeta</w:t>
-      </w:r>
-      <w:proofErr w:type="spellEnd"/>
-      <w:r>
-        <w:rPr>
-          <w:rFonts w:ascii="Times New Roman" w:hAnsi="Times New Roman"/>
-          <w:b/>
-          <w:bCs/>
-          <w:color w:val="000000" w:themeColor="text1"/>
-          <w:sz w:val="24"/>
-          <w:szCs w:val="24"/>
-        </w:rPr>
-        <w:t>,</w:t>
+        <w:t xml:space="preserve"> Skarmeta,</w:t>
       </w:r>
       <w:r>
         <w:rPr>
@@ -24146,7 +22667,6 @@
           <w:szCs w:val="24"/>
         </w:rPr>
       </w:pPr>
-      <w:proofErr w:type="spellStart"/>
       <w:r>
         <w:rPr>
           <w:rFonts w:ascii="Times New Roman" w:hAnsi="Times New Roman"/>
@@ -24156,67 +22676,7 @@
           <w:sz w:val="24"/>
           <w:szCs w:val="24"/>
         </w:rPr>
-        <w:t>Ghayvat</w:t>
-      </w:r>
-      <w:proofErr w:type="spellEnd"/>
-      <w:r>
-        <w:rPr>
-          <w:rFonts w:ascii="Times New Roman" w:hAnsi="Times New Roman"/>
-          <w:b/>
-          <w:bCs/>
-          <w:color w:val="000000" w:themeColor="text1"/>
-          <w:sz w:val="24"/>
-          <w:szCs w:val="24"/>
-        </w:rPr>
-        <w:t xml:space="preserve">, H., Mukhopadhyay, S., </w:t>
-      </w:r>
-      <w:proofErr w:type="spellStart"/>
-      <w:r>
-        <w:rPr>
-          <w:rFonts w:ascii="Times New Roman" w:hAnsi="Times New Roman"/>
-          <w:b/>
-          <w:bCs/>
-          <w:color w:val="000000" w:themeColor="text1"/>
-          <w:sz w:val="24"/>
-          <w:szCs w:val="24"/>
-        </w:rPr>
-        <w:t>Gui</w:t>
-      </w:r>
-      <w:proofErr w:type="spellEnd"/>
-      <w:r>
-        <w:rPr>
-          <w:rFonts w:ascii="Times New Roman" w:hAnsi="Times New Roman"/>
-          <w:b/>
-          <w:bCs/>
-          <w:color w:val="000000" w:themeColor="text1"/>
-          <w:sz w:val="24"/>
-          <w:szCs w:val="24"/>
-        </w:rPr>
-        <w:t xml:space="preserve">, X., &amp; </w:t>
-      </w:r>
-      <w:proofErr w:type="spellStart"/>
-      <w:r>
-        <w:rPr>
-          <w:rFonts w:ascii="Times New Roman" w:hAnsi="Times New Roman"/>
-          <w:b/>
-          <w:bCs/>
-          <w:color w:val="000000" w:themeColor="text1"/>
-          <w:sz w:val="24"/>
-          <w:szCs w:val="24"/>
-        </w:rPr>
-        <w:t>Suryadevara</w:t>
-      </w:r>
-      <w:proofErr w:type="spellEnd"/>
-      <w:r>
-        <w:rPr>
-          <w:rFonts w:ascii="Times New Roman" w:hAnsi="Times New Roman"/>
-          <w:b/>
-          <w:bCs/>
-          <w:color w:val="000000" w:themeColor="text1"/>
-          <w:sz w:val="24"/>
-          <w:szCs w:val="24"/>
-        </w:rPr>
-        <w:t>, N. 2015.</w:t>
+        <w:t>Ghayvat, H., Mukhopadhyay, S., Gui, X., &amp; Suryadevara, N. 2015.</w:t>
       </w:r>
       <w:r>
         <w:rPr>
@@ -24269,27 +22729,7 @@
           <w:sz w:val="24"/>
           <w:szCs w:val="24"/>
         </w:rPr>
-        <w:t xml:space="preserve"> From Buildings to Smart Buildings—Sensing and Actuation to Improve Energy Efficiency. IEEE Design &amp; Test of Computers 29: 36-44. </w:t>
-      </w:r>
-      <w:proofErr w:type="spellStart"/>
-      <w:r>
-        <w:rPr>
-          <w:rFonts w:ascii="Times New Roman" w:hAnsi="Times New Roman"/>
-          <w:color w:val="000000" w:themeColor="text1"/>
-          <w:sz w:val="24"/>
-          <w:szCs w:val="24"/>
-        </w:rPr>
-        <w:t>doi</w:t>
-      </w:r>
-      <w:proofErr w:type="spellEnd"/>
-      <w:r>
-        <w:rPr>
-          <w:rFonts w:ascii="Times New Roman" w:hAnsi="Times New Roman"/>
-          <w:color w:val="000000" w:themeColor="text1"/>
-          <w:sz w:val="24"/>
-          <w:szCs w:val="24"/>
-        </w:rPr>
-        <w:t xml:space="preserve">: 10.1109/MDT.2012.2211855 </w:t>
+        <w:t xml:space="preserve"> From Buildings to Smart Buildings—Sensing and Actuation to Improve Energy Efficiency. IEEE Design &amp; Test of Computers 29: 36-44. doi: 10.1109/MDT.2012.2211855 </w:t>
       </w:r>
     </w:p>
     <w:p>
@@ -24304,7 +22744,6 @@
           <w:szCs w:val="24"/>
         </w:rPr>
       </w:pPr>
-      <w:proofErr w:type="spellStart"/>
       <w:r>
         <w:rPr>
           <w:rFonts w:ascii="Times New Roman" w:hAnsi="Times New Roman"/>
@@ -24314,120 +22753,16 @@
           <w:sz w:val="24"/>
           <w:szCs w:val="24"/>
         </w:rPr>
-        <w:t>Magno</w:t>
-      </w:r>
-      <w:proofErr w:type="spellEnd"/>
-      <w:r>
-        <w:rPr>
-          <w:rFonts w:ascii="Times New Roman" w:hAnsi="Times New Roman"/>
-          <w:b/>
-          <w:bCs/>
-          <w:color w:val="000000" w:themeColor="text1"/>
-          <w:sz w:val="24"/>
-          <w:szCs w:val="24"/>
-        </w:rPr>
-        <w:t xml:space="preserve">, M., </w:t>
-      </w:r>
-      <w:proofErr w:type="spellStart"/>
-      <w:r>
-        <w:rPr>
-          <w:rFonts w:ascii="Times New Roman" w:hAnsi="Times New Roman"/>
-          <w:b/>
-          <w:bCs/>
-          <w:color w:val="000000" w:themeColor="text1"/>
-          <w:sz w:val="24"/>
-          <w:szCs w:val="24"/>
-        </w:rPr>
-        <w:t>Polonelli</w:t>
-      </w:r>
-      <w:proofErr w:type="spellEnd"/>
-      <w:r>
-        <w:rPr>
-          <w:rFonts w:ascii="Times New Roman" w:hAnsi="Times New Roman"/>
-          <w:b/>
-          <w:bCs/>
-          <w:color w:val="000000" w:themeColor="text1"/>
-          <w:sz w:val="24"/>
-          <w:szCs w:val="24"/>
-        </w:rPr>
-        <w:t xml:space="preserve">, T., </w:t>
-      </w:r>
-      <w:proofErr w:type="spellStart"/>
-      <w:r>
-        <w:rPr>
-          <w:rFonts w:ascii="Times New Roman" w:hAnsi="Times New Roman"/>
-          <w:b/>
-          <w:bCs/>
-          <w:color w:val="000000" w:themeColor="text1"/>
-          <w:sz w:val="24"/>
-          <w:szCs w:val="24"/>
-        </w:rPr>
-        <w:t>Benini</w:t>
-      </w:r>
-      <w:proofErr w:type="spellEnd"/>
-      <w:r>
-        <w:rPr>
-          <w:rFonts w:ascii="Times New Roman" w:hAnsi="Times New Roman"/>
-          <w:b/>
-          <w:bCs/>
-          <w:color w:val="000000" w:themeColor="text1"/>
-          <w:sz w:val="24"/>
-          <w:szCs w:val="24"/>
-        </w:rPr>
-        <w:t xml:space="preserve"> L. &amp; </w:t>
-      </w:r>
-      <w:proofErr w:type="spellStart"/>
-      <w:r>
-        <w:rPr>
-          <w:rFonts w:ascii="Times New Roman" w:hAnsi="Times New Roman"/>
-          <w:b/>
-          <w:bCs/>
-          <w:color w:val="000000" w:themeColor="text1"/>
-          <w:sz w:val="24"/>
-          <w:szCs w:val="24"/>
-        </w:rPr>
-        <w:t>Popovici</w:t>
-      </w:r>
-      <w:proofErr w:type="spellEnd"/>
-      <w:r>
-        <w:rPr>
-          <w:rFonts w:ascii="Times New Roman" w:hAnsi="Times New Roman"/>
-          <w:b/>
-          <w:bCs/>
-          <w:color w:val="000000" w:themeColor="text1"/>
-          <w:sz w:val="24"/>
-          <w:szCs w:val="24"/>
-        </w:rPr>
-        <w:t>, E. 2015.</w:t>
-      </w:r>
-      <w:r>
-        <w:rPr>
-          <w:rFonts w:ascii="Times New Roman" w:hAnsi="Times New Roman"/>
-          <w:color w:val="000000" w:themeColor="text1"/>
-          <w:sz w:val="24"/>
-          <w:szCs w:val="24"/>
-        </w:rPr>
-        <w:t xml:space="preserve"> A Low Cost, Highly Scalable Wireless Sensor Network Solution to Achieve Smart LED Light Control for Green Buildings. IEEE Sensors Journal 15: 2963-2973. </w:t>
-      </w:r>
-      <w:proofErr w:type="spellStart"/>
-      <w:r>
-        <w:rPr>
-          <w:rFonts w:ascii="Times New Roman" w:hAnsi="Times New Roman"/>
-          <w:color w:val="000000" w:themeColor="text1"/>
-          <w:sz w:val="24"/>
-          <w:szCs w:val="24"/>
-        </w:rPr>
-        <w:t>doi</w:t>
-      </w:r>
-      <w:proofErr w:type="spellEnd"/>
-      <w:r>
-        <w:rPr>
-          <w:rFonts w:ascii="Times New Roman" w:hAnsi="Times New Roman"/>
-          <w:color w:val="000000" w:themeColor="text1"/>
-          <w:sz w:val="24"/>
-          <w:szCs w:val="24"/>
-        </w:rPr>
-        <w:t xml:space="preserve">: 10.1109/JSEN.2014.2383996  </w:t>
+        <w:t>Magno, M., Polonelli, T., Benini L. &amp; Popovici, E. 2015.</w:t>
+      </w:r>
+      <w:r>
+        <w:rPr>
+          <w:rFonts w:ascii="Times New Roman" w:hAnsi="Times New Roman"/>
+          <w:color w:val="000000" w:themeColor="text1"/>
+          <w:sz w:val="24"/>
+          <w:szCs w:val="24"/>
+        </w:rPr>
+        <w:t xml:space="preserve"> A Low Cost, Highly Scalable Wireless Sensor Network Solution to Achieve Smart LED Light Control for Green Buildings. IEEE Sensors Journal 15: 2963-2973. doi: 10.1109/JSEN.2014.2383996  </w:t>
       </w:r>
     </w:p>
     <w:p>
@@ -24442,7 +22777,6 @@
           <w:szCs w:val="24"/>
         </w:rPr>
       </w:pPr>
-      <w:proofErr w:type="spellStart"/>
       <w:r>
         <w:rPr>
           <w:rFonts w:ascii="Times New Roman" w:hAnsi="Times New Roman"/>
@@ -24452,48 +22786,16 @@
           <w:sz w:val="24"/>
           <w:szCs w:val="24"/>
         </w:rPr>
-        <w:t>Basu</w:t>
-      </w:r>
-      <w:proofErr w:type="spellEnd"/>
-      <w:r>
-        <w:rPr>
-          <w:rFonts w:ascii="Times New Roman" w:hAnsi="Times New Roman"/>
-          <w:b/>
-          <w:bCs/>
-          <w:color w:val="000000" w:themeColor="text1"/>
-          <w:sz w:val="24"/>
-          <w:szCs w:val="24"/>
-        </w:rPr>
-        <w:t>, C. et al. 2014.</w:t>
-      </w:r>
-      <w:r>
-        <w:rPr>
-          <w:rFonts w:ascii="Times New Roman" w:hAnsi="Times New Roman"/>
-          <w:color w:val="000000" w:themeColor="text1"/>
-          <w:sz w:val="24"/>
-          <w:szCs w:val="24"/>
-        </w:rPr>
-        <w:t xml:space="preserve"> Sensor-Based Predictive Modeling for Smart Lighting in Grid-Integrated Buildings. IEEE Sensors Journal 14: 4216-4229. </w:t>
-      </w:r>
-      <w:proofErr w:type="spellStart"/>
-      <w:r>
-        <w:rPr>
-          <w:rFonts w:ascii="Times New Roman" w:hAnsi="Times New Roman"/>
-          <w:color w:val="000000" w:themeColor="text1"/>
-          <w:sz w:val="24"/>
-          <w:szCs w:val="24"/>
-        </w:rPr>
-        <w:t>doi</w:t>
-      </w:r>
-      <w:proofErr w:type="spellEnd"/>
-      <w:r>
-        <w:rPr>
-          <w:rFonts w:ascii="Times New Roman" w:hAnsi="Times New Roman"/>
-          <w:color w:val="000000" w:themeColor="text1"/>
-          <w:sz w:val="24"/>
-          <w:szCs w:val="24"/>
-        </w:rPr>
-        <w:t>: 10.1109/JSEN.2014.2352331</w:t>
+        <w:t>Basu, C. et al. 2014.</w:t>
+      </w:r>
+      <w:r>
+        <w:rPr>
+          <w:rFonts w:ascii="Times New Roman" w:hAnsi="Times New Roman"/>
+          <w:color w:val="000000" w:themeColor="text1"/>
+          <w:sz w:val="24"/>
+          <w:szCs w:val="24"/>
+        </w:rPr>
+        <w:t xml:space="preserve"> Sensor-Based Predictive Modeling for Smart Lighting in Grid-Integrated Buildings. IEEE Sensors Journal 14: 4216-4229. doi: 10.1109/JSEN.2014.2352331</w:t>
       </w:r>
     </w:p>
     <w:p>
@@ -24517,31 +22819,7 @@
           <w:sz w:val="24"/>
           <w:szCs w:val="24"/>
         </w:rPr>
-        <w:t xml:space="preserve">Schumann, A., </w:t>
-      </w:r>
-      <w:proofErr w:type="spellStart"/>
-      <w:r>
-        <w:rPr>
-          <w:rFonts w:ascii="Times New Roman" w:hAnsi="Times New Roman"/>
-          <w:b/>
-          <w:bCs/>
-          <w:color w:val="000000" w:themeColor="text1"/>
-          <w:sz w:val="24"/>
-          <w:szCs w:val="24"/>
-        </w:rPr>
-        <w:t>Ploennigs</w:t>
-      </w:r>
-      <w:proofErr w:type="spellEnd"/>
-      <w:r>
-        <w:rPr>
-          <w:rFonts w:ascii="Times New Roman" w:hAnsi="Times New Roman"/>
-          <w:b/>
-          <w:bCs/>
-          <w:color w:val="000000" w:themeColor="text1"/>
-          <w:sz w:val="24"/>
-          <w:szCs w:val="24"/>
-        </w:rPr>
-        <w:t>, J. &amp; Gorman, B. 2014.</w:t>
+        <w:t>Schumann, A., Ploennigs, J. &amp; Gorman, B. 2014.</w:t>
       </w:r>
       <w:r>
         <w:rPr>
@@ -24560,27 +22838,7 @@
           <w:szCs w:val="24"/>
         </w:rPr>
         <w:lastRenderedPageBreak/>
-        <w:t>Embedded Systems for Energy-Efficient Buildings (</w:t>
-      </w:r>
-      <w:proofErr w:type="spellStart"/>
-      <w:r>
-        <w:rPr>
-          <w:rFonts w:ascii="Times New Roman" w:hAnsi="Times New Roman"/>
-          <w:color w:val="000000" w:themeColor="text1"/>
-          <w:sz w:val="24"/>
-          <w:szCs w:val="24"/>
-        </w:rPr>
-        <w:t>BuildSys</w:t>
-      </w:r>
-      <w:proofErr w:type="spellEnd"/>
-      <w:r>
-        <w:rPr>
-          <w:rFonts w:ascii="Times New Roman" w:hAnsi="Times New Roman"/>
-          <w:color w:val="000000" w:themeColor="text1"/>
-          <w:sz w:val="24"/>
-          <w:szCs w:val="24"/>
-        </w:rPr>
-        <w:t xml:space="preserve"> '14). New York, NY, USA. DOI: https://doi.org/10.1145/2674061.2674081 </w:t>
+        <w:t xml:space="preserve">Embedded Systems for Energy-Efficient Buildings (BuildSys '14). New York, NY, USA. DOI: https://doi.org/10.1145/2674061.2674081 </w:t>
       </w:r>
     </w:p>
     <w:p>
@@ -24604,60 +22862,16 @@
           <w:sz w:val="24"/>
           <w:szCs w:val="24"/>
         </w:rPr>
-        <w:t xml:space="preserve">Yang, R., Newman, M.W. &amp; </w:t>
-      </w:r>
-      <w:proofErr w:type="spellStart"/>
-      <w:r>
-        <w:rPr>
-          <w:rFonts w:ascii="Times New Roman" w:hAnsi="Times New Roman"/>
-          <w:b/>
-          <w:bCs/>
-          <w:color w:val="000000" w:themeColor="text1"/>
-          <w:sz w:val="24"/>
-          <w:szCs w:val="24"/>
-        </w:rPr>
-        <w:t>Forlizzi</w:t>
-      </w:r>
-      <w:proofErr w:type="spellEnd"/>
-      <w:r>
-        <w:rPr>
-          <w:rFonts w:ascii="Times New Roman" w:hAnsi="Times New Roman"/>
-          <w:b/>
-          <w:bCs/>
-          <w:color w:val="000000" w:themeColor="text1"/>
-          <w:sz w:val="24"/>
-          <w:szCs w:val="24"/>
-        </w:rPr>
-        <w:t>, J. 2014.</w:t>
-      </w:r>
-      <w:r>
-        <w:rPr>
-          <w:rFonts w:ascii="Times New Roman" w:hAnsi="Times New Roman"/>
-          <w:color w:val="000000" w:themeColor="text1"/>
-          <w:sz w:val="24"/>
-          <w:szCs w:val="24"/>
-        </w:rPr>
-        <w:t xml:space="preserve"> Making sustainability sustainable: challenges in the design of eco-interaction technologies. Proceedings of the SIGCHI Conference on Human Factors in Computing Systems (CHI '14). </w:t>
-      </w:r>
-      <w:proofErr w:type="spellStart"/>
-      <w:r>
-        <w:rPr>
-          <w:rFonts w:ascii="Times New Roman" w:hAnsi="Times New Roman"/>
-          <w:color w:val="000000" w:themeColor="text1"/>
-          <w:sz w:val="24"/>
-          <w:szCs w:val="24"/>
-        </w:rPr>
-        <w:t>doi</w:t>
-      </w:r>
-      <w:proofErr w:type="spellEnd"/>
-      <w:r>
-        <w:rPr>
-          <w:rFonts w:ascii="Times New Roman" w:hAnsi="Times New Roman"/>
-          <w:color w:val="000000" w:themeColor="text1"/>
-          <w:sz w:val="24"/>
-          <w:szCs w:val="24"/>
-        </w:rPr>
-        <w:t xml:space="preserve">: https://doi.org/10.1145/2556288.2557380 </w:t>
+        <w:t>Yang, R., Newman, M.W. &amp; Forlizzi, J. 2014.</w:t>
+      </w:r>
+      <w:r>
+        <w:rPr>
+          <w:rFonts w:ascii="Times New Roman" w:hAnsi="Times New Roman"/>
+          <w:color w:val="000000" w:themeColor="text1"/>
+          <w:sz w:val="24"/>
+          <w:szCs w:val="24"/>
+        </w:rPr>
+        <w:t xml:space="preserve"> Making sustainability sustainable: challenges in the design of eco-interaction technologies. Proceedings of the SIGCHI Conference on Human Factors in Computing Systems (CHI '14). doi: https://doi.org/10.1145/2556288.2557380 </w:t>
       </w:r>
     </w:p>
     <w:p>
@@ -24690,47 +22904,7 @@
           <w:sz w:val="24"/>
           <w:szCs w:val="24"/>
         </w:rPr>
-        <w:t xml:space="preserve"> A data-driven system for city-scale personal energy footprint estimations: poster abstract. Proceedings of the 5th Conference on Systems for Built Environments (</w:t>
-      </w:r>
-      <w:proofErr w:type="spellStart"/>
-      <w:r>
-        <w:rPr>
-          <w:rFonts w:ascii="Times New Roman" w:hAnsi="Times New Roman"/>
-          <w:color w:val="000000" w:themeColor="text1"/>
-          <w:sz w:val="24"/>
-          <w:szCs w:val="24"/>
-        </w:rPr>
-        <w:t>BuildSys</w:t>
-      </w:r>
-      <w:proofErr w:type="spellEnd"/>
-      <w:r>
-        <w:rPr>
-          <w:rFonts w:ascii="Times New Roman" w:hAnsi="Times New Roman"/>
-          <w:color w:val="000000" w:themeColor="text1"/>
-          <w:sz w:val="24"/>
-          <w:szCs w:val="24"/>
-        </w:rPr>
-        <w:t xml:space="preserve"> '18). </w:t>
-      </w:r>
-      <w:proofErr w:type="spellStart"/>
-      <w:r>
-        <w:rPr>
-          <w:rFonts w:ascii="Times New Roman" w:hAnsi="Times New Roman"/>
-          <w:color w:val="000000" w:themeColor="text1"/>
-          <w:sz w:val="24"/>
-          <w:szCs w:val="24"/>
-        </w:rPr>
-        <w:t>doi</w:t>
-      </w:r>
-      <w:proofErr w:type="spellEnd"/>
-      <w:r>
-        <w:rPr>
-          <w:rFonts w:ascii="Times New Roman" w:hAnsi="Times New Roman"/>
-          <w:color w:val="000000" w:themeColor="text1"/>
-          <w:sz w:val="24"/>
-          <w:szCs w:val="24"/>
-        </w:rPr>
-        <w:t xml:space="preserve">: https://doi.org/10.1145/3276774.3281018 </w:t>
+        <w:t xml:space="preserve"> A data-driven system for city-scale personal energy footprint estimations: poster abstract. Proceedings of the 5th Conference on Systems for Built Environments (BuildSys '18). doi: https://doi.org/10.1145/3276774.3281018 </w:t>
       </w:r>
     </w:p>
     <w:p>
@@ -24745,7 +22919,6 @@
           <w:szCs w:val="24"/>
         </w:rPr>
       </w:pPr>
-      <w:proofErr w:type="spellStart"/>
       <w:r>
         <w:rPr>
           <w:rFonts w:ascii="Times New Roman" w:hAnsi="Times New Roman"/>
@@ -24755,9 +22928,8 @@
           <w:sz w:val="24"/>
           <w:szCs w:val="24"/>
         </w:rPr>
-        <w:t>Shwehdi,M</w:t>
-      </w:r>
-      <w:proofErr w:type="spellEnd"/>
+        <w:t>Shwehdi,M. H</w:t>
+      </w:r>
       <w:r>
         <w:rPr>
           <w:rFonts w:ascii="Times New Roman" w:hAnsi="Times New Roman"/>
@@ -24767,7 +22939,7 @@
           <w:sz w:val="24"/>
           <w:szCs w:val="24"/>
         </w:rPr>
-        <w:t>. H</w:t>
+        <w:t>.,</w:t>
       </w:r>
       <w:r>
         <w:rPr>
@@ -24778,7 +22950,7 @@
           <w:sz w:val="24"/>
           <w:szCs w:val="24"/>
         </w:rPr>
-        <w:t>.,</w:t>
+        <w:t xml:space="preserve"> Rajamohamed,</w:t>
       </w:r>
       <w:r>
         <w:rPr>
@@ -24789,9 +22961,8 @@
           <w:sz w:val="24"/>
           <w:szCs w:val="24"/>
         </w:rPr>
-        <w:t xml:space="preserve"> </w:t>
-      </w:r>
-      <w:proofErr w:type="spellStart"/>
+        <w:t xml:space="preserve"> S.,</w:t>
+      </w:r>
       <w:r>
         <w:rPr>
           <w:rFonts w:ascii="Times New Roman" w:hAnsi="Times New Roman"/>
@@ -24801,9 +22972,9 @@
           <w:sz w:val="24"/>
           <w:szCs w:val="24"/>
         </w:rPr>
-        <w:t>Rajamohamed</w:t>
-      </w:r>
-      <w:proofErr w:type="spellEnd"/>
+        <w:tab/>
+        <w:t>Smadi,</w:t>
+      </w:r>
       <w:r>
         <w:rPr>
           <w:rFonts w:ascii="Times New Roman" w:hAnsi="Times New Roman"/>
@@ -24813,7 +22984,7 @@
           <w:sz w:val="24"/>
           <w:szCs w:val="24"/>
         </w:rPr>
-        <w:t>,</w:t>
+        <w:t xml:space="preserve"> A. A.,</w:t>
       </w:r>
       <w:r>
         <w:rPr>
@@ -24824,7 +22995,8 @@
           <w:sz w:val="24"/>
           <w:szCs w:val="24"/>
         </w:rPr>
-        <w:t xml:space="preserve"> S.,</w:t>
+        <w:tab/>
+        <w:t>Bouzguenda,</w:t>
       </w:r>
       <w:r>
         <w:rPr>
@@ -24835,9 +23007,8 @@
           <w:sz w:val="24"/>
           <w:szCs w:val="24"/>
         </w:rPr>
-        <w:tab/>
-      </w:r>
-      <w:proofErr w:type="spellStart"/>
+        <w:t xml:space="preserve"> M.,</w:t>
+      </w:r>
       <w:r>
         <w:rPr>
           <w:rFonts w:ascii="Times New Roman" w:hAnsi="Times New Roman"/>
@@ -24847,9 +23018,8 @@
           <w:sz w:val="24"/>
           <w:szCs w:val="24"/>
         </w:rPr>
-        <w:t>Smadi</w:t>
-      </w:r>
-      <w:proofErr w:type="spellEnd"/>
+        <w:t xml:space="preserve"> Alnaim,</w:t>
+      </w:r>
       <w:r>
         <w:rPr>
           <w:rFonts w:ascii="Times New Roman" w:hAnsi="Times New Roman"/>
@@ -24859,7 +23029,7 @@
           <w:sz w:val="24"/>
           <w:szCs w:val="24"/>
         </w:rPr>
-        <w:t>,</w:t>
+        <w:t xml:space="preserve"> A. A. &amp;</w:t>
       </w:r>
       <w:r>
         <w:rPr>
@@ -24870,134 +23040,8 @@
           <w:sz w:val="24"/>
           <w:szCs w:val="24"/>
         </w:rPr>
-        <w:t xml:space="preserve"> A. A.,</w:t>
-      </w:r>
-      <w:r>
-        <w:rPr>
-          <w:rFonts w:ascii="Times New Roman" w:hAnsi="Times New Roman"/>
-          <w:b/>
-          <w:bCs/>
-          <w:color w:val="000000" w:themeColor="text1"/>
-          <w:sz w:val="24"/>
-          <w:szCs w:val="24"/>
-        </w:rPr>
         <w:tab/>
-      </w:r>
-      <w:proofErr w:type="spellStart"/>
-      <w:r>
-        <w:rPr>
-          <w:rFonts w:ascii="Times New Roman" w:hAnsi="Times New Roman"/>
-          <w:b/>
-          <w:bCs/>
-          <w:color w:val="000000" w:themeColor="text1"/>
-          <w:sz w:val="24"/>
-          <w:szCs w:val="24"/>
-        </w:rPr>
-        <w:t>Bouzguenda</w:t>
-      </w:r>
-      <w:proofErr w:type="spellEnd"/>
-      <w:r>
-        <w:rPr>
-          <w:rFonts w:ascii="Times New Roman" w:hAnsi="Times New Roman"/>
-          <w:b/>
-          <w:bCs/>
-          <w:color w:val="000000" w:themeColor="text1"/>
-          <w:sz w:val="24"/>
-          <w:szCs w:val="24"/>
-        </w:rPr>
-        <w:t>,</w:t>
-      </w:r>
-      <w:r>
-        <w:rPr>
-          <w:rFonts w:ascii="Times New Roman" w:hAnsi="Times New Roman"/>
-          <w:b/>
-          <w:bCs/>
-          <w:color w:val="000000" w:themeColor="text1"/>
-          <w:sz w:val="24"/>
-          <w:szCs w:val="24"/>
-        </w:rPr>
-        <w:t xml:space="preserve"> M.,</w:t>
-      </w:r>
-      <w:r>
-        <w:rPr>
-          <w:rFonts w:ascii="Times New Roman" w:hAnsi="Times New Roman"/>
-          <w:b/>
-          <w:bCs/>
-          <w:color w:val="000000" w:themeColor="text1"/>
-          <w:sz w:val="24"/>
-          <w:szCs w:val="24"/>
-        </w:rPr>
-        <w:t xml:space="preserve"> </w:t>
-      </w:r>
-      <w:proofErr w:type="spellStart"/>
-      <w:r>
-        <w:rPr>
-          <w:rFonts w:ascii="Times New Roman" w:hAnsi="Times New Roman"/>
-          <w:b/>
-          <w:bCs/>
-          <w:color w:val="000000" w:themeColor="text1"/>
-          <w:sz w:val="24"/>
-          <w:szCs w:val="24"/>
-        </w:rPr>
-        <w:t>Alnaim</w:t>
-      </w:r>
-      <w:proofErr w:type="spellEnd"/>
-      <w:r>
-        <w:rPr>
-          <w:rFonts w:ascii="Times New Roman" w:hAnsi="Times New Roman"/>
-          <w:b/>
-          <w:bCs/>
-          <w:color w:val="000000" w:themeColor="text1"/>
-          <w:sz w:val="24"/>
-          <w:szCs w:val="24"/>
-        </w:rPr>
-        <w:t>,</w:t>
-      </w:r>
-      <w:r>
-        <w:rPr>
-          <w:rFonts w:ascii="Times New Roman" w:hAnsi="Times New Roman"/>
-          <w:b/>
-          <w:bCs/>
-          <w:color w:val="000000" w:themeColor="text1"/>
-          <w:sz w:val="24"/>
-          <w:szCs w:val="24"/>
-        </w:rPr>
-        <w:t xml:space="preserve"> A. A. &amp;</w:t>
-      </w:r>
-      <w:r>
-        <w:rPr>
-          <w:rFonts w:ascii="Times New Roman" w:hAnsi="Times New Roman"/>
-          <w:b/>
-          <w:bCs/>
-          <w:color w:val="000000" w:themeColor="text1"/>
-          <w:sz w:val="24"/>
-          <w:szCs w:val="24"/>
-        </w:rPr>
-        <w:tab/>
-      </w:r>
-      <w:proofErr w:type="spellStart"/>
-      <w:r>
-        <w:rPr>
-          <w:rFonts w:ascii="Times New Roman" w:hAnsi="Times New Roman"/>
-          <w:b/>
-          <w:bCs/>
-          <w:color w:val="000000" w:themeColor="text1"/>
-          <w:sz w:val="24"/>
-          <w:szCs w:val="24"/>
-        </w:rPr>
-        <w:t>Fortea</w:t>
-      </w:r>
-      <w:proofErr w:type="spellEnd"/>
-      <w:r>
-        <w:rPr>
-          <w:rFonts w:ascii="Times New Roman" w:hAnsi="Times New Roman"/>
-          <w:b/>
-          <w:bCs/>
-          <w:color w:val="000000" w:themeColor="text1"/>
-          <w:sz w:val="24"/>
-          <w:szCs w:val="24"/>
-        </w:rPr>
-        <w:t>,</w:t>
+        <w:t>Fortea,</w:t>
       </w:r>
       <w:r>
         <w:rPr>
@@ -25104,31 +23148,7 @@
           <w:szCs w:val="24"/>
         </w:rPr>
         <w:tab/>
-        <w:t xml:space="preserve">Shirley </w:t>
-      </w:r>
-      <w:proofErr w:type="spellStart"/>
-      <w:r>
-        <w:rPr>
-          <w:rFonts w:ascii="Times New Roman" w:hAnsi="Times New Roman"/>
-          <w:b/>
-          <w:bCs/>
-          <w:color w:val="000000" w:themeColor="text1"/>
-          <w:sz w:val="24"/>
-          <w:szCs w:val="24"/>
-        </w:rPr>
-        <w:t>Jin</w:t>
-      </w:r>
-      <w:proofErr w:type="spellEnd"/>
-      <w:r>
-        <w:rPr>
-          <w:rFonts w:ascii="Times New Roman" w:hAnsi="Times New Roman"/>
-          <w:b/>
-          <w:bCs/>
-          <w:color w:val="000000" w:themeColor="text1"/>
-          <w:sz w:val="24"/>
-          <w:szCs w:val="24"/>
-        </w:rPr>
-        <w:t xml:space="preserve"> Lin Chua.</w:t>
+        <w:t>Shirley Jin Lin Chua.</w:t>
       </w:r>
       <w:r>
         <w:rPr>
@@ -25225,104 +23245,16 @@
           <w:sz w:val="24"/>
           <w:szCs w:val="24"/>
         </w:rPr>
-        <w:t>Hafeez, K., Chandio, Y., Bakar, A., Ali, A., Syed, A. A.,</w:t>
-      </w:r>
-      <w:proofErr w:type="spellStart"/>
-      <w:r>
-        <w:rPr>
-          <w:rFonts w:ascii="Times New Roman" w:hAnsi="Times New Roman"/>
-          <w:b/>
-          <w:bCs/>
-          <w:color w:val="000000" w:themeColor="text1"/>
-          <w:sz w:val="24"/>
-          <w:szCs w:val="24"/>
-        </w:rPr>
-        <w:t>Jadoon</w:t>
-      </w:r>
-      <w:proofErr w:type="spellEnd"/>
-      <w:r>
-        <w:rPr>
-          <w:rFonts w:ascii="Times New Roman" w:hAnsi="Times New Roman"/>
-          <w:b/>
-          <w:bCs/>
-          <w:color w:val="000000" w:themeColor="text1"/>
-          <w:sz w:val="24"/>
-          <w:szCs w:val="24"/>
-        </w:rPr>
-        <w:t xml:space="preserve">, T. M. &amp; </w:t>
-      </w:r>
-      <w:proofErr w:type="spellStart"/>
-      <w:r>
-        <w:rPr>
-          <w:rFonts w:ascii="Times New Roman" w:hAnsi="Times New Roman"/>
-          <w:b/>
-          <w:bCs/>
-          <w:color w:val="000000" w:themeColor="text1"/>
-          <w:sz w:val="24"/>
-          <w:szCs w:val="24"/>
-        </w:rPr>
-        <w:t>Alizai</w:t>
-      </w:r>
-      <w:proofErr w:type="spellEnd"/>
-      <w:r>
-        <w:rPr>
-          <w:rFonts w:ascii="Times New Roman" w:hAnsi="Times New Roman"/>
-          <w:b/>
-          <w:bCs/>
-          <w:color w:val="000000" w:themeColor="text1"/>
-          <w:sz w:val="24"/>
-          <w:szCs w:val="24"/>
-        </w:rPr>
-        <w:t xml:space="preserve">, M. H. 2017. </w:t>
-      </w:r>
-      <w:r>
-        <w:rPr>
-          <w:rFonts w:ascii="Times New Roman" w:hAnsi="Times New Roman"/>
-          <w:color w:val="000000" w:themeColor="text1"/>
-          <w:sz w:val="24"/>
-          <w:szCs w:val="24"/>
-        </w:rPr>
-        <w:t>Inverting HVAC for energy efficient thermal comfort in populous emerging countries. Proceedings of the 4th ACM International Conference on Systems for Energy-Efficient Built Environments (</w:t>
-      </w:r>
-      <w:proofErr w:type="spellStart"/>
-      <w:r>
-        <w:rPr>
-          <w:rFonts w:ascii="Times New Roman" w:hAnsi="Times New Roman"/>
-          <w:color w:val="000000" w:themeColor="text1"/>
-          <w:sz w:val="24"/>
-          <w:szCs w:val="24"/>
-        </w:rPr>
-        <w:t>BuildSys</w:t>
-      </w:r>
-      <w:proofErr w:type="spellEnd"/>
-      <w:r>
-        <w:rPr>
-          <w:rFonts w:ascii="Times New Roman" w:hAnsi="Times New Roman"/>
-          <w:color w:val="000000" w:themeColor="text1"/>
-          <w:sz w:val="24"/>
-          <w:szCs w:val="24"/>
-        </w:rPr>
-        <w:t xml:space="preserve"> '17). </w:t>
-      </w:r>
-      <w:proofErr w:type="spellStart"/>
-      <w:r>
-        <w:rPr>
-          <w:rFonts w:ascii="Times New Roman" w:hAnsi="Times New Roman"/>
-          <w:color w:val="000000" w:themeColor="text1"/>
-          <w:sz w:val="24"/>
-          <w:szCs w:val="24"/>
-        </w:rPr>
-        <w:t>doi</w:t>
-      </w:r>
-      <w:proofErr w:type="spellEnd"/>
-      <w:r>
-        <w:rPr>
-          <w:rFonts w:ascii="Times New Roman" w:hAnsi="Times New Roman"/>
-          <w:color w:val="000000" w:themeColor="text1"/>
-          <w:sz w:val="24"/>
-          <w:szCs w:val="24"/>
-        </w:rPr>
-        <w:t xml:space="preserve">: https://doi.org/10.1145/3137133.3137137  </w:t>
+        <w:t xml:space="preserve">Hafeez, K., Chandio, Y., Bakar, A., Ali, A., Syed, A. A.,Jadoon, T. M. &amp; Alizai, M. H. 2017. </w:t>
+      </w:r>
+      <w:r>
+        <w:rPr>
+          <w:rFonts w:ascii="Times New Roman" w:hAnsi="Times New Roman"/>
+          <w:color w:val="000000" w:themeColor="text1"/>
+          <w:sz w:val="24"/>
+          <w:szCs w:val="24"/>
+        </w:rPr>
+        <w:t xml:space="preserve">Inverting HVAC for energy efficient thermal comfort in populous emerging countries. Proceedings of the 4th ACM International Conference on Systems for Energy-Efficient Built Environments (BuildSys '17). doi: https://doi.org/10.1145/3137133.3137137  </w:t>
       </w:r>
     </w:p>
     <w:p>
@@ -25347,104 +23279,16 @@
           <w:szCs w:val="24"/>
         </w:rPr>
         <w:lastRenderedPageBreak/>
-        <w:t xml:space="preserve">Shin, E., </w:t>
-      </w:r>
-      <w:proofErr w:type="spellStart"/>
-      <w:r>
-        <w:rPr>
-          <w:rFonts w:ascii="Times New Roman" w:hAnsi="Times New Roman"/>
-          <w:b/>
-          <w:bCs/>
-          <w:color w:val="000000" w:themeColor="text1"/>
-          <w:sz w:val="24"/>
-          <w:szCs w:val="24"/>
-        </w:rPr>
-        <w:t>Yus</w:t>
-      </w:r>
-      <w:proofErr w:type="spellEnd"/>
-      <w:r>
-        <w:rPr>
-          <w:rFonts w:ascii="Times New Roman" w:hAnsi="Times New Roman"/>
-          <w:b/>
-          <w:bCs/>
-          <w:color w:val="000000" w:themeColor="text1"/>
-          <w:sz w:val="24"/>
-          <w:szCs w:val="24"/>
-        </w:rPr>
-        <w:t xml:space="preserve">, R., Mehrotra, S. &amp; </w:t>
-      </w:r>
-      <w:proofErr w:type="spellStart"/>
-      <w:r>
-        <w:rPr>
-          <w:rFonts w:ascii="Times New Roman" w:hAnsi="Times New Roman"/>
-          <w:b/>
-          <w:bCs/>
-          <w:color w:val="000000" w:themeColor="text1"/>
-          <w:sz w:val="24"/>
-          <w:szCs w:val="24"/>
-        </w:rPr>
-        <w:t>Venkatasubramanian</w:t>
-      </w:r>
-      <w:proofErr w:type="spellEnd"/>
-      <w:r>
-        <w:rPr>
-          <w:rFonts w:ascii="Times New Roman" w:hAnsi="Times New Roman"/>
-          <w:b/>
-          <w:bCs/>
-          <w:color w:val="000000" w:themeColor="text1"/>
-          <w:sz w:val="24"/>
-          <w:szCs w:val="24"/>
-        </w:rPr>
-        <w:t>, N. 2017.</w:t>
-      </w:r>
-      <w:r>
-        <w:rPr>
-          <w:rFonts w:ascii="Times New Roman" w:hAnsi="Times New Roman"/>
-          <w:color w:val="000000" w:themeColor="text1"/>
-          <w:sz w:val="24"/>
-          <w:szCs w:val="24"/>
-        </w:rPr>
-        <w:t xml:space="preserve"> Exploring fairness in participatory thermal comfort control in smart buildings. Proceedings of the 4th ACM International Conference on Systems for Energy-Efficient Built Environments (</w:t>
-      </w:r>
-      <w:proofErr w:type="spellStart"/>
-      <w:r>
-        <w:rPr>
-          <w:rFonts w:ascii="Times New Roman" w:hAnsi="Times New Roman"/>
-          <w:color w:val="000000" w:themeColor="text1"/>
-          <w:sz w:val="24"/>
-          <w:szCs w:val="24"/>
-        </w:rPr>
-        <w:t>BuildSys</w:t>
-      </w:r>
-      <w:proofErr w:type="spellEnd"/>
-      <w:r>
-        <w:rPr>
-          <w:rFonts w:ascii="Times New Roman" w:hAnsi="Times New Roman"/>
-          <w:color w:val="000000" w:themeColor="text1"/>
-          <w:sz w:val="24"/>
-          <w:szCs w:val="24"/>
-        </w:rPr>
-        <w:t xml:space="preserve"> '17). </w:t>
-      </w:r>
-      <w:proofErr w:type="spellStart"/>
-      <w:r>
-        <w:rPr>
-          <w:rFonts w:ascii="Times New Roman" w:hAnsi="Times New Roman"/>
-          <w:color w:val="000000" w:themeColor="text1"/>
-          <w:sz w:val="24"/>
-          <w:szCs w:val="24"/>
-        </w:rPr>
-        <w:t>doi</w:t>
-      </w:r>
-      <w:proofErr w:type="spellEnd"/>
-      <w:r>
-        <w:rPr>
-          <w:rFonts w:ascii="Times New Roman" w:hAnsi="Times New Roman"/>
-          <w:color w:val="000000" w:themeColor="text1"/>
-          <w:sz w:val="24"/>
-          <w:szCs w:val="24"/>
-        </w:rPr>
-        <w:t xml:space="preserve">: https://doi.org/10.1145/3137133.3137156  </w:t>
+        <w:t>Shin, E., Yus, R., Mehrotra, S. &amp; Venkatasubramanian, N. 2017.</w:t>
+      </w:r>
+      <w:r>
+        <w:rPr>
+          <w:rFonts w:ascii="Times New Roman" w:hAnsi="Times New Roman"/>
+          <w:color w:val="000000" w:themeColor="text1"/>
+          <w:sz w:val="24"/>
+          <w:szCs w:val="24"/>
+        </w:rPr>
+        <w:t xml:space="preserve"> Exploring fairness in participatory thermal comfort control in smart buildings. Proceedings of the 4th ACM International Conference on Systems for Energy-Efficient Built Environments (BuildSys '17). doi: https://doi.org/10.1145/3137133.3137156  </w:t>
       </w:r>
     </w:p>
     <w:p>
@@ -25468,55 +23312,7 @@
           <w:sz w:val="24"/>
           <w:szCs w:val="24"/>
         </w:rPr>
-        <w:t xml:space="preserve">Shen, W., </w:t>
-      </w:r>
-      <w:proofErr w:type="spellStart"/>
-      <w:r>
-        <w:rPr>
-          <w:rFonts w:ascii="Times New Roman" w:hAnsi="Times New Roman"/>
-          <w:b/>
-          <w:bCs/>
-          <w:color w:val="000000" w:themeColor="text1"/>
-          <w:sz w:val="24"/>
-          <w:szCs w:val="24"/>
-        </w:rPr>
-        <w:t>Newsham</w:t>
-      </w:r>
-      <w:proofErr w:type="spellEnd"/>
-      <w:r>
-        <w:rPr>
-          <w:rFonts w:ascii="Times New Roman" w:hAnsi="Times New Roman"/>
-          <w:b/>
-          <w:bCs/>
-          <w:color w:val="000000" w:themeColor="text1"/>
-          <w:sz w:val="24"/>
-          <w:szCs w:val="24"/>
-        </w:rPr>
-        <w:t xml:space="preserve">, G. &amp; </w:t>
-      </w:r>
-      <w:proofErr w:type="spellStart"/>
-      <w:r>
-        <w:rPr>
-          <w:rFonts w:ascii="Times New Roman" w:hAnsi="Times New Roman"/>
-          <w:b/>
-          <w:bCs/>
-          <w:color w:val="000000" w:themeColor="text1"/>
-          <w:sz w:val="24"/>
-          <w:szCs w:val="24"/>
-        </w:rPr>
-        <w:t>Gunay</w:t>
-      </w:r>
-      <w:proofErr w:type="spellEnd"/>
-      <w:r>
-        <w:rPr>
-          <w:rFonts w:ascii="Times New Roman" w:hAnsi="Times New Roman"/>
-          <w:b/>
-          <w:bCs/>
-          <w:color w:val="000000" w:themeColor="text1"/>
-          <w:sz w:val="24"/>
-          <w:szCs w:val="24"/>
-        </w:rPr>
-        <w:t>, B. 2017.</w:t>
+        <w:t>Shen, W., Newsham, G. &amp; Gunay, B. 2017.</w:t>
       </w:r>
       <w:r>
         <w:rPr>
@@ -25561,9 +23357,8 @@
           <w:sz w:val="24"/>
           <w:szCs w:val="24"/>
         </w:rPr>
-        <w:t xml:space="preserve">garwal, A. A., </w:t>
-      </w:r>
-      <w:proofErr w:type="spellStart"/>
+        <w:t>garwal, A. A., Munigala, V. &amp; Ramamritham, K. 2016</w:t>
+      </w:r>
       <w:r>
         <w:rPr>
           <w:rFonts w:ascii="Times New Roman" w:hAnsi="Times New Roman"/>
@@ -25573,9 +23368,8 @@
           <w:sz w:val="24"/>
           <w:szCs w:val="24"/>
         </w:rPr>
-        <w:t>Munigala</w:t>
-      </w:r>
-      <w:proofErr w:type="spellEnd"/>
+        <w:t>c</w:t>
+      </w:r>
       <w:r>
         <w:rPr>
           <w:rFonts w:ascii="Times New Roman" w:hAnsi="Times New Roman"/>
@@ -25585,52 +23379,6 @@
           <w:sz w:val="24"/>
           <w:szCs w:val="24"/>
         </w:rPr>
-        <w:t xml:space="preserve">, V. &amp; </w:t>
-      </w:r>
-      <w:proofErr w:type="spellStart"/>
-      <w:r>
-        <w:rPr>
-          <w:rFonts w:ascii="Times New Roman" w:hAnsi="Times New Roman"/>
-          <w:b/>
-          <w:bCs/>
-          <w:color w:val="000000" w:themeColor="text1"/>
-          <w:sz w:val="24"/>
-          <w:szCs w:val="24"/>
-        </w:rPr>
-        <w:t>Ramamritham</w:t>
-      </w:r>
-      <w:proofErr w:type="spellEnd"/>
-      <w:r>
-        <w:rPr>
-          <w:rFonts w:ascii="Times New Roman" w:hAnsi="Times New Roman"/>
-          <w:b/>
-          <w:bCs/>
-          <w:color w:val="000000" w:themeColor="text1"/>
-          <w:sz w:val="24"/>
-          <w:szCs w:val="24"/>
-        </w:rPr>
-        <w:t>, K. 2016</w:t>
-      </w:r>
-      <w:r>
-        <w:rPr>
-          <w:rFonts w:ascii="Times New Roman" w:hAnsi="Times New Roman"/>
-          <w:b/>
-          <w:bCs/>
-          <w:color w:val="000000" w:themeColor="text1"/>
-          <w:sz w:val="24"/>
-          <w:szCs w:val="24"/>
-        </w:rPr>
-        <w:t>c</w:t>
-      </w:r>
-      <w:r>
-        <w:rPr>
-          <w:rFonts w:ascii="Times New Roman" w:hAnsi="Times New Roman"/>
-          <w:b/>
-          <w:bCs/>
-          <w:color w:val="000000" w:themeColor="text1"/>
-          <w:sz w:val="24"/>
-          <w:szCs w:val="24"/>
-        </w:rPr>
         <w:t>.</w:t>
       </w:r>
       <w:r>
@@ -25640,27 +23388,7 @@
           <w:sz w:val="24"/>
           <w:szCs w:val="24"/>
         </w:rPr>
-        <w:t xml:space="preserve"> Observability: replacing sensors with inference engines. Proceedings of the Seventh International Conference on Future Energy Systems Poster Sessions (e-Energy '16). Waterloo, Canada. </w:t>
-      </w:r>
-      <w:proofErr w:type="spellStart"/>
-      <w:r>
-        <w:rPr>
-          <w:rFonts w:ascii="Times New Roman" w:hAnsi="Times New Roman"/>
-          <w:color w:val="000000" w:themeColor="text1"/>
-          <w:sz w:val="24"/>
-          <w:szCs w:val="24"/>
-        </w:rPr>
-        <w:t>doi</w:t>
-      </w:r>
-      <w:proofErr w:type="spellEnd"/>
-      <w:r>
-        <w:rPr>
-          <w:rFonts w:ascii="Times New Roman" w:hAnsi="Times New Roman"/>
-          <w:color w:val="000000" w:themeColor="text1"/>
-          <w:sz w:val="24"/>
-          <w:szCs w:val="24"/>
-        </w:rPr>
-        <w:t xml:space="preserve">: </w:t>
+        <w:t xml:space="preserve"> Observability: replacing sensors with inference engines. Proceedings of the Seventh International Conference on Future Energy Systems Poster Sessions (e-Energy '16). Waterloo, Canada. doi: </w:t>
       </w:r>
       <w:hyperlink r:id="rId17" w:history="1">
         <w:r>
@@ -25688,7 +23416,6 @@
           <w:szCs w:val="24"/>
         </w:rPr>
       </w:pPr>
-      <w:proofErr w:type="spellStart"/>
       <w:r>
         <w:rPr>
           <w:rFonts w:ascii="Times New Roman" w:hAnsi="Times New Roman"/>
@@ -25709,48 +23436,16 @@
           <w:sz w:val="24"/>
           <w:szCs w:val="24"/>
         </w:rPr>
-        <w:t>abadayi</w:t>
-      </w:r>
-      <w:proofErr w:type="spellEnd"/>
-      <w:r>
-        <w:rPr>
-          <w:rFonts w:ascii="Times New Roman" w:hAnsi="Times New Roman"/>
-          <w:b/>
-          <w:bCs/>
-          <w:color w:val="000000" w:themeColor="text1"/>
-          <w:sz w:val="24"/>
-          <w:szCs w:val="24"/>
-        </w:rPr>
-        <w:t>, S., Pridgen, A. &amp; Julien, C. 2006.</w:t>
-      </w:r>
-      <w:r>
-        <w:rPr>
-          <w:rFonts w:ascii="Times New Roman" w:hAnsi="Times New Roman"/>
-          <w:color w:val="000000" w:themeColor="text1"/>
-          <w:sz w:val="24"/>
-          <w:szCs w:val="24"/>
-        </w:rPr>
-        <w:t xml:space="preserve"> Virtual sensors: abstracting data from physical sensors. International Symposium on a World of Wireless, Mobile and Multimedia Networks(WoWMoM'06). Buffalo-Niagara Falls, NY. </w:t>
-      </w:r>
-      <w:proofErr w:type="spellStart"/>
-      <w:r>
-        <w:rPr>
-          <w:rFonts w:ascii="Times New Roman" w:hAnsi="Times New Roman"/>
-          <w:color w:val="000000" w:themeColor="text1"/>
-          <w:sz w:val="24"/>
-          <w:szCs w:val="24"/>
-        </w:rPr>
-        <w:t>doi</w:t>
-      </w:r>
-      <w:proofErr w:type="spellEnd"/>
-      <w:r>
-        <w:rPr>
-          <w:rFonts w:ascii="Times New Roman" w:hAnsi="Times New Roman"/>
-          <w:color w:val="000000" w:themeColor="text1"/>
-          <w:sz w:val="24"/>
-          <w:szCs w:val="24"/>
-        </w:rPr>
-        <w:t>: 10.1109/WOWMOM.2006.115</w:t>
+        <w:t>abadayi, S., Pridgen, A. &amp; Julien, C. 2006.</w:t>
+      </w:r>
+      <w:r>
+        <w:rPr>
+          <w:rFonts w:ascii="Times New Roman" w:hAnsi="Times New Roman"/>
+          <w:color w:val="000000" w:themeColor="text1"/>
+          <w:sz w:val="24"/>
+          <w:szCs w:val="24"/>
+        </w:rPr>
+        <w:t xml:space="preserve"> Virtual sensors: abstracting data from physical sensors. International Symposium on a World of Wireless, Mobile and Multimedia Networks(WoWMoM'06). Buffalo-Niagara Falls, NY. doi: 10.1109/WOWMOM.2006.115</w:t>
       </w:r>
     </w:p>
     <w:p>
@@ -25765,7 +23460,6 @@
           <w:szCs w:val="24"/>
         </w:rPr>
       </w:pPr>
-      <w:proofErr w:type="spellStart"/>
       <w:r>
         <w:rPr>
           <w:rFonts w:ascii="Times New Roman" w:hAnsi="Times New Roman"/>
@@ -25786,116 +23480,16 @@
           <w:sz w:val="24"/>
           <w:szCs w:val="24"/>
         </w:rPr>
-        <w:t>hanayankizil</w:t>
-      </w:r>
-      <w:proofErr w:type="spellEnd"/>
-      <w:r>
-        <w:rPr>
-          <w:rFonts w:ascii="Times New Roman" w:hAnsi="Times New Roman"/>
-          <w:b/>
-          <w:bCs/>
-          <w:color w:val="000000" w:themeColor="text1"/>
-          <w:sz w:val="24"/>
-          <w:szCs w:val="24"/>
-        </w:rPr>
-        <w:t xml:space="preserve">, L. V., </w:t>
-      </w:r>
-      <w:proofErr w:type="spellStart"/>
-      <w:r>
-        <w:rPr>
-          <w:rFonts w:ascii="Times New Roman" w:hAnsi="Times New Roman"/>
-          <w:b/>
-          <w:bCs/>
-          <w:color w:val="000000" w:themeColor="text1"/>
-          <w:sz w:val="24"/>
-          <w:szCs w:val="24"/>
-        </w:rPr>
-        <w:t>Ghai</w:t>
-      </w:r>
-      <w:proofErr w:type="spellEnd"/>
-      <w:r>
-        <w:rPr>
-          <w:rFonts w:ascii="Times New Roman" w:hAnsi="Times New Roman"/>
-          <w:b/>
-          <w:bCs/>
-          <w:color w:val="000000" w:themeColor="text1"/>
-          <w:sz w:val="24"/>
-          <w:szCs w:val="24"/>
-        </w:rPr>
-        <w:t xml:space="preserve">, S. K., Chakraborty, D. &amp; </w:t>
-      </w:r>
-      <w:proofErr w:type="spellStart"/>
-      <w:r>
-        <w:rPr>
-          <w:rFonts w:ascii="Times New Roman" w:hAnsi="Times New Roman"/>
-          <w:b/>
-          <w:bCs/>
-          <w:color w:val="000000" w:themeColor="text1"/>
-          <w:sz w:val="24"/>
-          <w:szCs w:val="24"/>
-        </w:rPr>
-        <w:t>Seetharam</w:t>
-      </w:r>
-      <w:proofErr w:type="spellEnd"/>
-      <w:r>
-        <w:rPr>
-          <w:rFonts w:ascii="Times New Roman" w:hAnsi="Times New Roman"/>
-          <w:b/>
-          <w:bCs/>
-          <w:color w:val="000000" w:themeColor="text1"/>
-          <w:sz w:val="24"/>
-          <w:szCs w:val="24"/>
-        </w:rPr>
-        <w:t>, D. P. 2012.</w:t>
-      </w:r>
-      <w:r>
-        <w:rPr>
-          <w:rFonts w:ascii="Times New Roman" w:hAnsi="Times New Roman"/>
-          <w:color w:val="000000" w:themeColor="text1"/>
-          <w:sz w:val="24"/>
-          <w:szCs w:val="24"/>
-        </w:rPr>
-        <w:t xml:space="preserve"> </w:t>
-      </w:r>
-      <w:proofErr w:type="spellStart"/>
-      <w:r>
-        <w:rPr>
-          <w:rFonts w:ascii="Times New Roman" w:hAnsi="Times New Roman"/>
-          <w:color w:val="000000" w:themeColor="text1"/>
-          <w:sz w:val="24"/>
-          <w:szCs w:val="24"/>
-        </w:rPr>
-        <w:t>Softgreen</w:t>
-      </w:r>
-      <w:proofErr w:type="spellEnd"/>
-      <w:r>
-        <w:rPr>
-          <w:rFonts w:ascii="Times New Roman" w:hAnsi="Times New Roman"/>
-          <w:color w:val="000000" w:themeColor="text1"/>
-          <w:sz w:val="24"/>
-          <w:szCs w:val="24"/>
-        </w:rPr>
-        <w:t xml:space="preserve">: Towards energy management of green office buildings with soft sensors. Fourth International Conference on Communication Systems and Networks (COMSNETS 2012). Bangalore, India. </w:t>
-      </w:r>
-      <w:proofErr w:type="spellStart"/>
-      <w:r>
-        <w:rPr>
-          <w:rFonts w:ascii="Times New Roman" w:hAnsi="Times New Roman"/>
-          <w:color w:val="000000" w:themeColor="text1"/>
-          <w:sz w:val="24"/>
-          <w:szCs w:val="24"/>
-        </w:rPr>
-        <w:t>doi</w:t>
-      </w:r>
-      <w:proofErr w:type="spellEnd"/>
-      <w:r>
-        <w:rPr>
-          <w:rFonts w:ascii="Times New Roman" w:hAnsi="Times New Roman"/>
-          <w:color w:val="000000" w:themeColor="text1"/>
-          <w:sz w:val="24"/>
-          <w:szCs w:val="24"/>
-        </w:rPr>
-        <w:t xml:space="preserve">: 10.1109/COMSNETS.2012.6151374 </w:t>
+        <w:t>hanayankizil, L. V., Ghai, S. K., Chakraborty, D. &amp; Seetharam, D. P. 2012.</w:t>
+      </w:r>
+      <w:r>
+        <w:rPr>
+          <w:rFonts w:ascii="Times New Roman" w:hAnsi="Times New Roman"/>
+          <w:color w:val="000000" w:themeColor="text1"/>
+          <w:sz w:val="24"/>
+          <w:szCs w:val="24"/>
+        </w:rPr>
+        <w:t xml:space="preserve"> Softgreen: Towards energy management of green office buildings with soft sensors. Fourth International Conference on Communication Systems and Networks (COMSNETS 2012). Bangalore, India. doi: 10.1109/COMSNETS.2012.6151374 </w:t>
       </w:r>
     </w:p>
     <w:p>
@@ -25930,100 +23524,16 @@
           <w:sz w:val="24"/>
           <w:szCs w:val="24"/>
         </w:rPr>
-        <w:t xml:space="preserve">alaji, B., Xu, J., </w:t>
-      </w:r>
-      <w:proofErr w:type="spellStart"/>
-      <w:r>
-        <w:rPr>
-          <w:rFonts w:ascii="Times New Roman" w:hAnsi="Times New Roman"/>
-          <w:b/>
-          <w:bCs/>
-          <w:color w:val="000000" w:themeColor="text1"/>
-          <w:sz w:val="24"/>
-          <w:szCs w:val="24"/>
-        </w:rPr>
-        <w:t>Nwokafor</w:t>
-      </w:r>
-      <w:proofErr w:type="spellEnd"/>
-      <w:r>
-        <w:rPr>
-          <w:rFonts w:ascii="Times New Roman" w:hAnsi="Times New Roman"/>
-          <w:b/>
-          <w:bCs/>
-          <w:color w:val="000000" w:themeColor="text1"/>
-          <w:sz w:val="24"/>
-          <w:szCs w:val="24"/>
-        </w:rPr>
-        <w:t>, A., Gupta, R. &amp; Agarwal, Y. 2013.</w:t>
-      </w:r>
-      <w:r>
-        <w:rPr>
-          <w:rFonts w:ascii="Times New Roman" w:hAnsi="Times New Roman"/>
-          <w:color w:val="000000" w:themeColor="text1"/>
-          <w:sz w:val="24"/>
-          <w:szCs w:val="24"/>
-        </w:rPr>
-        <w:t xml:space="preserve"> Sentinel: occupancy based HVAC actuation using existing </w:t>
-      </w:r>
-      <w:proofErr w:type="spellStart"/>
-      <w:r>
-        <w:rPr>
-          <w:rFonts w:ascii="Times New Roman" w:hAnsi="Times New Roman"/>
-          <w:color w:val="000000" w:themeColor="text1"/>
-          <w:sz w:val="24"/>
-          <w:szCs w:val="24"/>
-        </w:rPr>
-        <w:t>WiFi</w:t>
-      </w:r>
-      <w:proofErr w:type="spellEnd"/>
-      <w:r>
-        <w:rPr>
-          <w:rFonts w:ascii="Times New Roman" w:hAnsi="Times New Roman"/>
-          <w:color w:val="000000" w:themeColor="text1"/>
-          <w:sz w:val="24"/>
-          <w:szCs w:val="24"/>
-        </w:rPr>
-        <w:t xml:space="preserve"> infrastructure within commercial buildings. Proceedings of the 11th ACM Conference on Embedded Networked Sensor Systems (</w:t>
-      </w:r>
-      <w:proofErr w:type="spellStart"/>
-      <w:r>
-        <w:rPr>
-          <w:rFonts w:ascii="Times New Roman" w:hAnsi="Times New Roman"/>
-          <w:color w:val="000000" w:themeColor="text1"/>
-          <w:sz w:val="24"/>
-          <w:szCs w:val="24"/>
-        </w:rPr>
-        <w:t>SenSys</w:t>
-      </w:r>
-      <w:proofErr w:type="spellEnd"/>
-      <w:r>
-        <w:rPr>
-          <w:rFonts w:ascii="Times New Roman" w:hAnsi="Times New Roman"/>
-          <w:color w:val="000000" w:themeColor="text1"/>
-          <w:sz w:val="24"/>
-          <w:szCs w:val="24"/>
-        </w:rPr>
-        <w:t xml:space="preserve"> '13). </w:t>
-      </w:r>
-      <w:proofErr w:type="spellStart"/>
-      <w:r>
-        <w:rPr>
-          <w:rFonts w:ascii="Times New Roman" w:hAnsi="Times New Roman"/>
-          <w:color w:val="000000" w:themeColor="text1"/>
-          <w:sz w:val="24"/>
-          <w:szCs w:val="24"/>
-        </w:rPr>
-        <w:t>doi</w:t>
-      </w:r>
-      <w:proofErr w:type="spellEnd"/>
-      <w:r>
-        <w:rPr>
-          <w:rFonts w:ascii="Times New Roman" w:hAnsi="Times New Roman"/>
-          <w:color w:val="000000" w:themeColor="text1"/>
-          <w:sz w:val="24"/>
-          <w:szCs w:val="24"/>
-        </w:rPr>
-        <w:t xml:space="preserve">: https://doi.org/10.1145/2517351.2517370  </w:t>
+        <w:t>alaji, B., Xu, J., Nwokafor, A., Gupta, R. &amp; Agarwal, Y. 2013.</w:t>
+      </w:r>
+      <w:r>
+        <w:rPr>
+          <w:rFonts w:ascii="Times New Roman" w:hAnsi="Times New Roman"/>
+          <w:color w:val="000000" w:themeColor="text1"/>
+          <w:sz w:val="24"/>
+          <w:szCs w:val="24"/>
+        </w:rPr>
+        <w:t xml:space="preserve"> Sentinel: occupancy based HVAC actuation using existing WiFi infrastructure within commercial buildings. Proceedings of the 11th ACM Conference on Embedded Networked Sensor Systems (SenSys '13). doi: https://doi.org/10.1145/2517351.2517370  </w:t>
       </w:r>
     </w:p>
     <w:p>
@@ -26038,7 +23548,6 @@
           <w:szCs w:val="24"/>
         </w:rPr>
       </w:pPr>
-      <w:proofErr w:type="spellStart"/>
       <w:r>
         <w:rPr>
           <w:rFonts w:ascii="Times New Roman" w:hAnsi="Times New Roman"/>
@@ -26049,67 +23558,7 @@
           <w:szCs w:val="24"/>
         </w:rPr>
         <w:lastRenderedPageBreak/>
-        <w:t>Zuraimi</w:t>
-      </w:r>
-      <w:proofErr w:type="spellEnd"/>
-      <w:r>
-        <w:rPr>
-          <w:rFonts w:ascii="Times New Roman" w:hAnsi="Times New Roman"/>
-          <w:b/>
-          <w:bCs/>
-          <w:color w:val="000000" w:themeColor="text1"/>
-          <w:sz w:val="24"/>
-          <w:szCs w:val="24"/>
-        </w:rPr>
-        <w:t xml:space="preserve">, M.S., </w:t>
-      </w:r>
-      <w:proofErr w:type="spellStart"/>
-      <w:r>
-        <w:rPr>
-          <w:rFonts w:ascii="Times New Roman" w:hAnsi="Times New Roman"/>
-          <w:b/>
-          <w:bCs/>
-          <w:color w:val="000000" w:themeColor="text1"/>
-          <w:sz w:val="24"/>
-          <w:szCs w:val="24"/>
-        </w:rPr>
-        <w:t>Pantazaras</w:t>
-      </w:r>
-      <w:proofErr w:type="spellEnd"/>
-      <w:r>
-        <w:rPr>
-          <w:rFonts w:ascii="Times New Roman" w:hAnsi="Times New Roman"/>
-          <w:b/>
-          <w:bCs/>
-          <w:color w:val="000000" w:themeColor="text1"/>
-          <w:sz w:val="24"/>
-          <w:szCs w:val="24"/>
-        </w:rPr>
-        <w:t xml:space="preserve">, A., Chaturvedi, K.A., Yang, J.J., </w:t>
-      </w:r>
-      <w:proofErr w:type="spellStart"/>
-      <w:r>
-        <w:rPr>
-          <w:rFonts w:ascii="Times New Roman" w:hAnsi="Times New Roman"/>
-          <w:b/>
-          <w:bCs/>
-          <w:color w:val="000000" w:themeColor="text1"/>
-          <w:sz w:val="24"/>
-          <w:szCs w:val="24"/>
-        </w:rPr>
-        <w:t>Tham</w:t>
-      </w:r>
-      <w:proofErr w:type="spellEnd"/>
-      <w:r>
-        <w:rPr>
-          <w:rFonts w:ascii="Times New Roman" w:hAnsi="Times New Roman"/>
-          <w:b/>
-          <w:bCs/>
-          <w:color w:val="000000" w:themeColor="text1"/>
-          <w:sz w:val="24"/>
-          <w:szCs w:val="24"/>
-        </w:rPr>
-        <w:t>, K.W. &amp; Lee, S.E. 2017.</w:t>
+        <w:t>Zuraimi, M.S., Pantazaras, A., Chaturvedi, K.A., Yang, J.J., Tham, K.W. &amp; Lee, S.E. 2017.</w:t>
       </w:r>
       <w:r>
         <w:rPr>
@@ -26133,7 +23582,6 @@
           <w:szCs w:val="24"/>
         </w:rPr>
       </w:pPr>
-      <w:proofErr w:type="spellStart"/>
       <w:r>
         <w:rPr>
           <w:rFonts w:ascii="Times New Roman" w:hAnsi="Times New Roman"/>
@@ -26143,72 +23591,16 @@
           <w:sz w:val="24"/>
           <w:szCs w:val="24"/>
         </w:rPr>
-        <w:t>Ekwevugbe</w:t>
-      </w:r>
-      <w:proofErr w:type="spellEnd"/>
-      <w:r>
-        <w:rPr>
-          <w:rFonts w:ascii="Times New Roman" w:hAnsi="Times New Roman"/>
-          <w:b/>
-          <w:bCs/>
-          <w:color w:val="000000" w:themeColor="text1"/>
-          <w:sz w:val="24"/>
-          <w:szCs w:val="24"/>
-        </w:rPr>
-        <w:t xml:space="preserve">, T., Brown, N., </w:t>
-      </w:r>
-      <w:proofErr w:type="spellStart"/>
-      <w:r>
-        <w:rPr>
-          <w:rFonts w:ascii="Times New Roman" w:hAnsi="Times New Roman"/>
-          <w:b/>
-          <w:bCs/>
-          <w:color w:val="000000" w:themeColor="text1"/>
-          <w:sz w:val="24"/>
-          <w:szCs w:val="24"/>
-        </w:rPr>
-        <w:t>Pakka</w:t>
-      </w:r>
-      <w:proofErr w:type="spellEnd"/>
-      <w:r>
-        <w:rPr>
-          <w:rFonts w:ascii="Times New Roman" w:hAnsi="Times New Roman"/>
-          <w:b/>
-          <w:bCs/>
-          <w:color w:val="000000" w:themeColor="text1"/>
-          <w:sz w:val="24"/>
-          <w:szCs w:val="24"/>
-        </w:rPr>
-        <w:t xml:space="preserve"> V. &amp; Fan, D. 2013.</w:t>
-      </w:r>
-      <w:r>
-        <w:rPr>
-          <w:rFonts w:ascii="Times New Roman" w:hAnsi="Times New Roman"/>
-          <w:color w:val="000000" w:themeColor="text1"/>
-          <w:sz w:val="24"/>
-          <w:szCs w:val="24"/>
-        </w:rPr>
-        <w:t xml:space="preserve"> Real-time building occupancy sensing using neural-network based sensor network. 7th IEEE International Conference on Digital Ecosystems and Technologies (DEST). Menlo Park, California, USA. </w:t>
-      </w:r>
-      <w:proofErr w:type="spellStart"/>
-      <w:r>
-        <w:rPr>
-          <w:rFonts w:ascii="Times New Roman" w:hAnsi="Times New Roman"/>
-          <w:color w:val="000000" w:themeColor="text1"/>
-          <w:sz w:val="24"/>
-          <w:szCs w:val="24"/>
-        </w:rPr>
-        <w:t>doi</w:t>
-      </w:r>
-      <w:proofErr w:type="spellEnd"/>
-      <w:r>
-        <w:rPr>
-          <w:rFonts w:ascii="Times New Roman" w:hAnsi="Times New Roman"/>
-          <w:color w:val="000000" w:themeColor="text1"/>
-          <w:sz w:val="24"/>
-          <w:szCs w:val="24"/>
-        </w:rPr>
-        <w:t>: 10.1109/DEST.2013.6611339</w:t>
+        <w:t>Ekwevugbe, T., Brown, N., Pakka V. &amp; Fan, D. 2013.</w:t>
+      </w:r>
+      <w:r>
+        <w:rPr>
+          <w:rFonts w:ascii="Times New Roman" w:hAnsi="Times New Roman"/>
+          <w:color w:val="000000" w:themeColor="text1"/>
+          <w:sz w:val="24"/>
+          <w:szCs w:val="24"/>
+        </w:rPr>
+        <w:t xml:space="preserve"> Real-time building occupancy sensing using neural-network based sensor network. 7th IEEE International Conference on Digital Ecosystems and Technologies (DEST). Menlo Park, California, USA. doi: 10.1109/DEST.2013.6611339</w:t>
       </w:r>
     </w:p>
     <w:p>
@@ -26243,104 +23635,16 @@
           <w:sz w:val="24"/>
           <w:szCs w:val="24"/>
         </w:rPr>
-        <w:t xml:space="preserve">u, J., </w:t>
-      </w:r>
-      <w:proofErr w:type="spellStart"/>
-      <w:r>
-        <w:rPr>
-          <w:rFonts w:ascii="Times New Roman" w:hAnsi="Times New Roman"/>
-          <w:b/>
-          <w:bCs/>
-          <w:color w:val="000000" w:themeColor="text1"/>
-          <w:sz w:val="24"/>
-          <w:szCs w:val="24"/>
-        </w:rPr>
-        <w:t>Sookoor</w:t>
-      </w:r>
-      <w:proofErr w:type="spellEnd"/>
-      <w:r>
-        <w:rPr>
-          <w:rFonts w:ascii="Times New Roman" w:hAnsi="Times New Roman"/>
-          <w:b/>
-          <w:bCs/>
-          <w:color w:val="000000" w:themeColor="text1"/>
-          <w:sz w:val="24"/>
-          <w:szCs w:val="24"/>
-        </w:rPr>
-        <w:t xml:space="preserve">, T., Srinivasan, V., Gao, G., </w:t>
-      </w:r>
-      <w:proofErr w:type="spellStart"/>
-      <w:r>
-        <w:rPr>
-          <w:rFonts w:ascii="Times New Roman" w:hAnsi="Times New Roman"/>
-          <w:b/>
-          <w:bCs/>
-          <w:color w:val="000000" w:themeColor="text1"/>
-          <w:sz w:val="24"/>
-          <w:szCs w:val="24"/>
-        </w:rPr>
-        <w:t>Holben</w:t>
-      </w:r>
-      <w:proofErr w:type="spellEnd"/>
-      <w:r>
-        <w:rPr>
-          <w:rFonts w:ascii="Times New Roman" w:hAnsi="Times New Roman"/>
-          <w:b/>
-          <w:bCs/>
-          <w:color w:val="000000" w:themeColor="text1"/>
-          <w:sz w:val="24"/>
-          <w:szCs w:val="24"/>
-        </w:rPr>
-        <w:t xml:space="preserve">, B., Stankovic, J., Field, E. &amp; Whitehouse, K. 2010. </w:t>
-      </w:r>
-      <w:r>
-        <w:rPr>
-          <w:rFonts w:ascii="Times New Roman" w:hAnsi="Times New Roman"/>
-          <w:color w:val="000000" w:themeColor="text1"/>
-          <w:sz w:val="24"/>
-          <w:szCs w:val="24"/>
-        </w:rPr>
-        <w:t>The smart thermostat: using occupancy sensors to save energy in homes. Proceedings of the 8th ACM Conference on Embedded Networked Sensor Systems (</w:t>
-      </w:r>
-      <w:proofErr w:type="spellStart"/>
-      <w:r>
-        <w:rPr>
-          <w:rFonts w:ascii="Times New Roman" w:hAnsi="Times New Roman"/>
-          <w:color w:val="000000" w:themeColor="text1"/>
-          <w:sz w:val="24"/>
-          <w:szCs w:val="24"/>
-        </w:rPr>
-        <w:t>SenSys</w:t>
-      </w:r>
-      <w:proofErr w:type="spellEnd"/>
-      <w:r>
-        <w:rPr>
-          <w:rFonts w:ascii="Times New Roman" w:hAnsi="Times New Roman"/>
-          <w:color w:val="000000" w:themeColor="text1"/>
-          <w:sz w:val="24"/>
-          <w:szCs w:val="24"/>
-        </w:rPr>
-        <w:t xml:space="preserve"> '10). </w:t>
-      </w:r>
-      <w:proofErr w:type="spellStart"/>
-      <w:r>
-        <w:rPr>
-          <w:rFonts w:ascii="Times New Roman" w:hAnsi="Times New Roman"/>
-          <w:color w:val="000000" w:themeColor="text1"/>
-          <w:sz w:val="24"/>
-          <w:szCs w:val="24"/>
-        </w:rPr>
-        <w:t>doi</w:t>
-      </w:r>
-      <w:proofErr w:type="spellEnd"/>
-      <w:r>
-        <w:rPr>
-          <w:rFonts w:ascii="Times New Roman" w:hAnsi="Times New Roman"/>
-          <w:color w:val="000000" w:themeColor="text1"/>
-          <w:sz w:val="24"/>
-          <w:szCs w:val="24"/>
-        </w:rPr>
-        <w:t xml:space="preserve">: 10.1145/1869983.1870005 </w:t>
+        <w:t xml:space="preserve">u, J., Sookoor, T., Srinivasan, V., Gao, G., Holben, B., Stankovic, J., Field, E. &amp; Whitehouse, K. 2010. </w:t>
+      </w:r>
+      <w:r>
+        <w:rPr>
+          <w:rFonts w:ascii="Times New Roman" w:hAnsi="Times New Roman"/>
+          <w:color w:val="000000" w:themeColor="text1"/>
+          <w:sz w:val="24"/>
+          <w:szCs w:val="24"/>
+        </w:rPr>
+        <w:t xml:space="preserve">The smart thermostat: using occupancy sensors to save energy in homes. Proceedings of the 8th ACM Conference on Embedded Networked Sensor Systems (SenSys '10). doi: 10.1145/1869983.1870005 </w:t>
       </w:r>
     </w:p>
     <w:p>

</xml_diff>